<commit_message>
Ajout dans le rapport des commandes shell pour la compression de fichier au format tar
</commit_message>
<xml_diff>
--- a/Rapport/tp system d'exploitation.docx
+++ b/Rapport/tp system d'exploitation.docx
@@ -42,6 +42,7 @@
           <w:szCs w:val="60"/>
         </w:rPr>
       </w:pPr>
+      <w:proofErr w:type="gramStart"/>
       <w:r>
         <w:rPr>
           <w:rFonts w:ascii="Montserrat Light" w:hAnsi="Montserrat Light" w:cs="Open Sans"/>
@@ -49,7 +50,17 @@
           <w:sz w:val="60"/>
           <w:szCs w:val="60"/>
         </w:rPr>
-        <w:t xml:space="preserve">RAPPORT  DU TP  DE </w:t>
+        <w:t>RAPPORT  DU</w:t>
+      </w:r>
+      <w:proofErr w:type="gramEnd"/>
+      <w:r>
+        <w:rPr>
+          <w:rFonts w:ascii="Montserrat Light" w:hAnsi="Montserrat Light" w:cs="Open Sans"/>
+          <w:color w:val="000000" w:themeColor="text1"/>
+          <w:sz w:val="60"/>
+          <w:szCs w:val="60"/>
+        </w:rPr>
+        <w:t xml:space="preserve"> TP  DE </w:t>
       </w:r>
       <w:r>
         <w:rPr>
@@ -119,32 +130,34 @@
           <w:szCs w:val="28"/>
         </w:rPr>
       </w:pPr>
+      <w:proofErr w:type="spellStart"/>
       <w:r>
         <w:rPr>
           <w:rFonts w:ascii="Montserrat Light" w:hAnsi="Montserrat Light" w:cstheme="minorHAnsi"/>
           <w:sz w:val="28"/>
           <w:szCs w:val="28"/>
         </w:rPr>
-        <w:t>Bhale Silvaire</w:t>
-      </w:r>
-    </w:p>
-    <w:p>
-      <w:pPr>
-        <w:pStyle w:val="Sansinterligne"/>
+        <w:t>Bhale</w:t>
+      </w:r>
+      <w:proofErr w:type="spellEnd"/>
+      <w:r>
         <w:rPr>
           <w:rFonts w:ascii="Montserrat Light" w:hAnsi="Montserrat Light" w:cstheme="minorHAnsi"/>
           <w:sz w:val="28"/>
           <w:szCs w:val="28"/>
         </w:rPr>
-      </w:pPr>
+        <w:t xml:space="preserve"> </w:t>
+      </w:r>
+      <w:proofErr w:type="spellStart"/>
       <w:r>
         <w:rPr>
           <w:rFonts w:ascii="Montserrat Light" w:hAnsi="Montserrat Light" w:cstheme="minorHAnsi"/>
           <w:sz w:val="28"/>
           <w:szCs w:val="28"/>
         </w:rPr>
-        <w:t>Konan Abraham Kouassi Obed</w:t>
-      </w:r>
+        <w:t>Silvaire</w:t>
+      </w:r>
+      <w:proofErr w:type="spellEnd"/>
     </w:p>
     <w:p>
       <w:pPr>
@@ -161,8 +174,46 @@
           <w:sz w:val="28"/>
           <w:szCs w:val="28"/>
         </w:rPr>
-        <w:t>Afraitan Ayal</w:t>
-      </w:r>
+        <w:t>Konan Abraham Kouassi Obed</w:t>
+      </w:r>
+    </w:p>
+    <w:p>
+      <w:pPr>
+        <w:pStyle w:val="Sansinterligne"/>
+        <w:rPr>
+          <w:rFonts w:ascii="Montserrat Light" w:hAnsi="Montserrat Light" w:cstheme="minorHAnsi"/>
+          <w:sz w:val="28"/>
+          <w:szCs w:val="28"/>
+        </w:rPr>
+      </w:pPr>
+      <w:proofErr w:type="spellStart"/>
+      <w:r>
+        <w:rPr>
+          <w:rFonts w:ascii="Montserrat Light" w:hAnsi="Montserrat Light" w:cstheme="minorHAnsi"/>
+          <w:sz w:val="28"/>
+          <w:szCs w:val="28"/>
+        </w:rPr>
+        <w:t>Afraitan</w:t>
+      </w:r>
+      <w:proofErr w:type="spellEnd"/>
+      <w:r>
+        <w:rPr>
+          <w:rFonts w:ascii="Montserrat Light" w:hAnsi="Montserrat Light" w:cstheme="minorHAnsi"/>
+          <w:sz w:val="28"/>
+          <w:szCs w:val="28"/>
+        </w:rPr>
+        <w:t xml:space="preserve"> </w:t>
+      </w:r>
+      <w:proofErr w:type="spellStart"/>
+      <w:r>
+        <w:rPr>
+          <w:rFonts w:ascii="Montserrat Light" w:hAnsi="Montserrat Light" w:cstheme="minorHAnsi"/>
+          <w:sz w:val="28"/>
+          <w:szCs w:val="28"/>
+        </w:rPr>
+        <w:t>Ayal</w:t>
+      </w:r>
+      <w:proofErr w:type="spellEnd"/>
     </w:p>
     <w:p>
       <w:pPr>
@@ -203,6 +254,7 @@
         </w:rPr>
         <w:t xml:space="preserve">Prof. </w:t>
       </w:r>
+      <w:proofErr w:type="spellStart"/>
       <w:r>
         <w:rPr>
           <w:sz w:val="28"/>
@@ -210,6 +262,7 @@
         </w:rPr>
         <w:t>Soro</w:t>
       </w:r>
+      <w:proofErr w:type="spellEnd"/>
     </w:p>
     <w:p>
       <w:r>
@@ -288,10 +341,7 @@
         </mc:AlternateContent>
       </w:r>
     </w:p>
-    <w:p>
-      <w:bookmarkStart w:id="0" w:name="_GoBack"/>
-      <w:bookmarkEnd w:id="0"/>
-    </w:p>
+    <w:p/>
     <w:p>
       <w:pPr>
         <w:pStyle w:val="categoriestyle"/>
@@ -304,7 +354,7 @@
           <w:szCs w:val="32"/>
         </w:rPr>
       </w:pPr>
-      <w:bookmarkStart w:id="1" w:name="_Toc77851013"/>
+      <w:bookmarkStart w:id="0" w:name="_Toc77851013"/>
       <w:r>
         <w:rPr>
           <w:sz w:val="32"/>
@@ -313,7 +363,7 @@
         <w:lastRenderedPageBreak/>
         <w:t>Sommaire du questionnaire</w:t>
       </w:r>
-      <w:bookmarkEnd w:id="1"/>
+      <w:bookmarkEnd w:id="0"/>
     </w:p>
     <w:p>
       <w:pPr>
@@ -1453,10 +1503,10 @@
       <w:pPr>
         <w:pStyle w:val="categoriestyle"/>
       </w:pPr>
-      <w:bookmarkStart w:id="2" w:name="_Toc67355796"/>
-      <w:bookmarkStart w:id="3" w:name="_Toc67356106"/>
-      <w:bookmarkStart w:id="4" w:name="_Toc67356263"/>
-      <w:bookmarkStart w:id="5" w:name="_Toc77851014"/>
+      <w:bookmarkStart w:id="1" w:name="_Toc67355796"/>
+      <w:bookmarkStart w:id="2" w:name="_Toc67356106"/>
+      <w:bookmarkStart w:id="3" w:name="_Toc67356263"/>
+      <w:bookmarkStart w:id="4" w:name="_Toc77851014"/>
       <w:r>
         <w:lastRenderedPageBreak/>
         <w:t>Question N°1</w:t>
@@ -1476,43 +1526,42 @@
       <w:r>
         <w:t>*</w:t>
       </w:r>
+      <w:bookmarkEnd w:id="1"/>
       <w:bookmarkEnd w:id="2"/>
       <w:bookmarkEnd w:id="3"/>
       <w:bookmarkEnd w:id="4"/>
+    </w:p>
+    <w:p>
+      <w:pPr>
+        <w:pStyle w:val="questionstyle"/>
+        <w:rPr>
+          <w:sz w:val="24"/>
+          <w:szCs w:val="24"/>
+        </w:rPr>
+      </w:pPr>
+      <w:bookmarkStart w:id="5" w:name="_Toc77851015"/>
+      <w:r>
+        <w:rPr>
+          <w:sz w:val="24"/>
+          <w:szCs w:val="24"/>
+        </w:rPr>
+        <w:t>Ecrire un script qui calcule le PGCD de deux ent</w:t>
+      </w:r>
+      <w:r>
+        <w:rPr>
+          <w:sz w:val="24"/>
+          <w:szCs w:val="24"/>
+        </w:rPr>
+        <w:t>iers non nuls entrés au clavier</w:t>
+      </w:r>
       <w:bookmarkEnd w:id="5"/>
     </w:p>
     <w:p>
       <w:pPr>
-        <w:pStyle w:val="questionstyle"/>
-        <w:rPr>
-          <w:sz w:val="24"/>
-          <w:szCs w:val="24"/>
-        </w:rPr>
-      </w:pPr>
-      <w:bookmarkStart w:id="6" w:name="_Toc77851015"/>
-      <w:r>
-        <w:rPr>
-          <w:sz w:val="24"/>
-          <w:szCs w:val="24"/>
-        </w:rPr>
-        <w:t>Ecrire un script qui calcule le PGCD de deux ent</w:t>
-      </w:r>
-      <w:r>
-        <w:rPr>
-          <w:sz w:val="24"/>
-          <w:szCs w:val="24"/>
-        </w:rPr>
-        <w:t>iers non nuls entrés au clavier</w:t>
-      </w:r>
-      <w:bookmarkEnd w:id="6"/>
-    </w:p>
-    <w:p>
-      <w:pPr>
         <w:pStyle w:val="analysedesdonnes"/>
         <w:rPr>
           <w:rStyle w:val="reponseCar"/>
           <w:i/>
-          <w:color w:val="2E74B5" w:themeColor="accent1" w:themeShade="BF"/>
         </w:rPr>
       </w:pPr>
       <w:r>
@@ -1520,7 +1569,6 @@
           <w:rStyle w:val="analysedesdonnesCar"/>
           <w:b/>
           <w:i/>
-          <w:color w:val="2E74B5" w:themeColor="accent1" w:themeShade="BF"/>
         </w:rPr>
         <w:t xml:space="preserve">Analyse des </w:t>
       </w:r>
@@ -1529,7 +1577,6 @@
           <w:rStyle w:val="analysedesdonnesCar"/>
           <w:b/>
           <w:i/>
-          <w:color w:val="2E74B5" w:themeColor="accent1" w:themeShade="BF"/>
         </w:rPr>
         <w:t>données</w:t>
       </w:r>
@@ -1858,14 +1905,12 @@
         <w:rPr>
           <w:rStyle w:val="reponseCar"/>
           <w:i/>
-          <w:color w:val="2E74B5" w:themeColor="accent1" w:themeShade="BF"/>
         </w:rPr>
       </w:pPr>
       <w:r>
         <w:rPr>
           <w:rStyle w:val="reponseCar"/>
           <w:i/>
-          <w:color w:val="2E74B5" w:themeColor="accent1" w:themeShade="BF"/>
         </w:rPr>
         <w:t xml:space="preserve">Conception du programme </w:t>
       </w:r>
@@ -1932,16 +1977,44 @@
           <w:sz w:val="24"/>
           <w:szCs w:val="24"/>
         </w:rPr>
-        <w:t xml:space="preserve"> entières pour les différentes variables définies dans les formules mathématiques et afin de gérer le cas où a&lt;b on déclare une variable tmp ; pour cette permutation.</w:t>
+        <w:t xml:space="preserve"> entières pour les différentes variables définies dans les formules mathématiques et afin de gérer le cas où a&lt;b on déclare une variable </w:t>
+      </w:r>
+      <w:proofErr w:type="spellStart"/>
+      <w:r>
+        <w:rPr>
+          <w:rStyle w:val="reponseCar"/>
+          <w:i/>
+          <w:sz w:val="24"/>
+          <w:szCs w:val="24"/>
+        </w:rPr>
+        <w:t>tmp</w:t>
+      </w:r>
+      <w:proofErr w:type="spellEnd"/>
+      <w:r>
+        <w:rPr>
+          <w:rStyle w:val="reponseCar"/>
+          <w:i/>
+          <w:sz w:val="24"/>
+          <w:szCs w:val="24"/>
+        </w:rPr>
+        <w:t xml:space="preserve"> ; pour cette permutation.</w:t>
       </w:r>
     </w:p>
     <w:p>
       <w:pPr>
         <w:pStyle w:val="questionstyle"/>
       </w:pPr>
-      <w:bookmarkStart w:id="7" w:name="_Toc77851016"/>
-      <w:r>
-        <w:t>Écrire une commande listebranche en langage C qui affiche le contenu de tous les</w:t>
+      <w:bookmarkStart w:id="6" w:name="_Toc77851016"/>
+      <w:r>
+        <w:t xml:space="preserve">Écrire une commande </w:t>
+      </w:r>
+      <w:proofErr w:type="spellStart"/>
+      <w:r>
+        <w:t>listebranche</w:t>
+      </w:r>
+      <w:proofErr w:type="spellEnd"/>
+      <w:r>
+        <w:t xml:space="preserve"> en langage C qui affiche le contenu de tous les</w:t>
       </w:r>
       <w:r>
         <w:t xml:space="preserve"> </w:t>
@@ -1961,14 +2034,13 @@
       <w:r>
         <w:t>courant</w:t>
       </w:r>
-      <w:bookmarkEnd w:id="7"/>
+      <w:bookmarkEnd w:id="6"/>
     </w:p>
     <w:p>
       <w:pPr>
         <w:pStyle w:val="analysedesdonnes"/>
         <w:rPr>
           <w:b w:val="0"/>
-          <w:color w:val="2E74B5" w:themeColor="accent1" w:themeShade="BF"/>
           <w:szCs w:val="24"/>
         </w:rPr>
       </w:pPr>
@@ -1977,7 +2049,6 @@
           <w:rStyle w:val="analysedesdonnesCar"/>
           <w:b/>
           <w:i/>
-          <w:color w:val="2E74B5" w:themeColor="accent1" w:themeShade="BF"/>
         </w:rPr>
         <w:t>Analyse des données</w:t>
       </w:r>
@@ -2028,19 +2099,44 @@
           <w:szCs w:val="24"/>
         </w:rPr>
       </w:pPr>
-      <w:r>
-        <w:rPr>
-          <w:sz w:val="24"/>
-          <w:szCs w:val="24"/>
-        </w:rPr>
-        <w:t>forme :</w:t>
-      </w:r>
-      <w:r>
-        <w:rPr>
-          <w:sz w:val="24"/>
-          <w:szCs w:val="24"/>
-        </w:rPr>
-        <w:t xml:space="preserve"> /home/nom_utilisateur/</w:t>
+      <w:proofErr w:type="gramStart"/>
+      <w:r>
+        <w:rPr>
+          <w:sz w:val="24"/>
+          <w:szCs w:val="24"/>
+        </w:rPr>
+        <w:t>forme</w:t>
+      </w:r>
+      <w:proofErr w:type="gramEnd"/>
+      <w:r>
+        <w:rPr>
+          <w:sz w:val="24"/>
+          <w:szCs w:val="24"/>
+        </w:rPr>
+        <w:t xml:space="preserve"> :</w:t>
+      </w:r>
+      <w:r>
+        <w:rPr>
+          <w:sz w:val="24"/>
+          <w:szCs w:val="24"/>
+        </w:rPr>
+        <w:t xml:space="preserve"> /home/</w:t>
+      </w:r>
+      <w:proofErr w:type="spellStart"/>
+      <w:r>
+        <w:rPr>
+          <w:sz w:val="24"/>
+          <w:szCs w:val="24"/>
+        </w:rPr>
+        <w:t>nom_utilisateur</w:t>
+      </w:r>
+      <w:proofErr w:type="spellEnd"/>
+      <w:r>
+        <w:rPr>
+          <w:sz w:val="24"/>
+          <w:szCs w:val="24"/>
+        </w:rPr>
+        <w:t>/</w:t>
       </w:r>
       <w:r>
         <w:rPr>
@@ -2083,7 +2179,160 @@
           <w:sz w:val="24"/>
           <w:szCs w:val="24"/>
         </w:rPr>
-        <w:t>u risque de recevoir une erreur de segmentation et de voir le programme s’arrêter. Nous utiliserons les différentes bibliothèques suivantes : &lt;stdio.h&gt; ,&lt;stdlib.h&gt;,&lt;unistd.h&gt;,&lt;string.h&gt;,&lt;sys/types.h&gt;,&lt;sys /stat.h&gt;,&lt;dirent.h&gt;.</w:t>
+        <w:t>u risque de recevoir une erreur de segmentation et de voir le programme s’arrêter. Nous utiliserons les différentes bibliothèques suivantes : &lt;</w:t>
+      </w:r>
+      <w:proofErr w:type="spellStart"/>
+      <w:r>
+        <w:rPr>
+          <w:sz w:val="24"/>
+          <w:szCs w:val="24"/>
+        </w:rPr>
+        <w:t>stdio.h</w:t>
+      </w:r>
+      <w:proofErr w:type="spellEnd"/>
+      <w:proofErr w:type="gramStart"/>
+      <w:r>
+        <w:rPr>
+          <w:sz w:val="24"/>
+          <w:szCs w:val="24"/>
+        </w:rPr>
+        <w:t>&gt; ,</w:t>
+      </w:r>
+      <w:proofErr w:type="gramEnd"/>
+      <w:r>
+        <w:rPr>
+          <w:sz w:val="24"/>
+          <w:szCs w:val="24"/>
+        </w:rPr>
+        <w:t>&lt;</w:t>
+      </w:r>
+      <w:proofErr w:type="spellStart"/>
+      <w:r>
+        <w:rPr>
+          <w:sz w:val="24"/>
+          <w:szCs w:val="24"/>
+        </w:rPr>
+        <w:t>stdlib.h</w:t>
+      </w:r>
+      <w:proofErr w:type="spellEnd"/>
+      <w:r>
+        <w:rPr>
+          <w:sz w:val="24"/>
+          <w:szCs w:val="24"/>
+        </w:rPr>
+        <w:t>&gt;,&lt;</w:t>
+      </w:r>
+      <w:proofErr w:type="spellStart"/>
+      <w:r>
+        <w:rPr>
+          <w:sz w:val="24"/>
+          <w:szCs w:val="24"/>
+        </w:rPr>
+        <w:t>unistd.h</w:t>
+      </w:r>
+      <w:proofErr w:type="spellEnd"/>
+      <w:r>
+        <w:rPr>
+          <w:sz w:val="24"/>
+          <w:szCs w:val="24"/>
+        </w:rPr>
+        <w:t>&gt;,&lt;</w:t>
+      </w:r>
+      <w:proofErr w:type="spellStart"/>
+      <w:r>
+        <w:rPr>
+          <w:sz w:val="24"/>
+          <w:szCs w:val="24"/>
+        </w:rPr>
+        <w:t>string.h</w:t>
+      </w:r>
+      <w:proofErr w:type="spellEnd"/>
+      <w:r>
+        <w:rPr>
+          <w:sz w:val="24"/>
+          <w:szCs w:val="24"/>
+        </w:rPr>
+        <w:t>&gt;,&lt;</w:t>
+      </w:r>
+      <w:proofErr w:type="spellStart"/>
+      <w:r>
+        <w:rPr>
+          <w:sz w:val="24"/>
+          <w:szCs w:val="24"/>
+        </w:rPr>
+        <w:t>sys</w:t>
+      </w:r>
+      <w:proofErr w:type="spellEnd"/>
+      <w:r>
+        <w:rPr>
+          <w:sz w:val="24"/>
+          <w:szCs w:val="24"/>
+        </w:rPr>
+        <w:t>/</w:t>
+      </w:r>
+      <w:proofErr w:type="spellStart"/>
+      <w:r>
+        <w:rPr>
+          <w:sz w:val="24"/>
+          <w:szCs w:val="24"/>
+        </w:rPr>
+        <w:t>types.h</w:t>
+      </w:r>
+      <w:proofErr w:type="spellEnd"/>
+      <w:r>
+        <w:rPr>
+          <w:sz w:val="24"/>
+          <w:szCs w:val="24"/>
+        </w:rPr>
+        <w:t>&gt;,&lt;</w:t>
+      </w:r>
+      <w:proofErr w:type="spellStart"/>
+      <w:r>
+        <w:rPr>
+          <w:sz w:val="24"/>
+          <w:szCs w:val="24"/>
+        </w:rPr>
+        <w:t>sys</w:t>
+      </w:r>
+      <w:proofErr w:type="spellEnd"/>
+      <w:r>
+        <w:rPr>
+          <w:sz w:val="24"/>
+          <w:szCs w:val="24"/>
+        </w:rPr>
+        <w:t xml:space="preserve"> /</w:t>
+      </w:r>
+      <w:proofErr w:type="spellStart"/>
+      <w:r>
+        <w:rPr>
+          <w:sz w:val="24"/>
+          <w:szCs w:val="24"/>
+        </w:rPr>
+        <w:t>stat.h</w:t>
+      </w:r>
+      <w:proofErr w:type="spellEnd"/>
+      <w:r>
+        <w:rPr>
+          <w:sz w:val="24"/>
+          <w:szCs w:val="24"/>
+        </w:rPr>
+        <w:t>&gt;,&lt;</w:t>
+      </w:r>
+      <w:proofErr w:type="spellStart"/>
+      <w:r>
+        <w:rPr>
+          <w:sz w:val="24"/>
+          <w:szCs w:val="24"/>
+        </w:rPr>
+        <w:t>dirent.h</w:t>
+      </w:r>
+      <w:proofErr w:type="spellEnd"/>
+      <w:r>
+        <w:rPr>
+          <w:sz w:val="24"/>
+          <w:szCs w:val="24"/>
+        </w:rPr>
+        <w:t>&gt;.</w:t>
       </w:r>
     </w:p>
     <w:p>
@@ -2182,7 +2431,73 @@
           <w:sz w:val="24"/>
           <w:szCs w:val="24"/>
         </w:rPr>
-        <w:t xml:space="preserve"> &lt;dirent.h&gt;,&lt;unistd.h&gt;,&lt;sys /types.h&gt;</w:t>
+        <w:t xml:space="preserve"> &lt;</w:t>
+      </w:r>
+      <w:proofErr w:type="spellStart"/>
+      <w:r>
+        <w:rPr>
+          <w:sz w:val="24"/>
+          <w:szCs w:val="24"/>
+        </w:rPr>
+        <w:t>dirent.h</w:t>
+      </w:r>
+      <w:proofErr w:type="spellEnd"/>
+      <w:proofErr w:type="gramStart"/>
+      <w:r>
+        <w:rPr>
+          <w:sz w:val="24"/>
+          <w:szCs w:val="24"/>
+        </w:rPr>
+        <w:t>&gt;,&lt;</w:t>
+      </w:r>
+      <w:proofErr w:type="spellStart"/>
+      <w:proofErr w:type="gramEnd"/>
+      <w:r>
+        <w:rPr>
+          <w:sz w:val="24"/>
+          <w:szCs w:val="24"/>
+        </w:rPr>
+        <w:t>unistd.h</w:t>
+      </w:r>
+      <w:proofErr w:type="spellEnd"/>
+      <w:r>
+        <w:rPr>
+          <w:sz w:val="24"/>
+          <w:szCs w:val="24"/>
+        </w:rPr>
+        <w:t>&gt;,&lt;</w:t>
+      </w:r>
+      <w:proofErr w:type="spellStart"/>
+      <w:r>
+        <w:rPr>
+          <w:sz w:val="24"/>
+          <w:szCs w:val="24"/>
+        </w:rPr>
+        <w:t>sys</w:t>
+      </w:r>
+      <w:proofErr w:type="spellEnd"/>
+      <w:r>
+        <w:rPr>
+          <w:sz w:val="24"/>
+          <w:szCs w:val="24"/>
+        </w:rPr>
+        <w:t xml:space="preserve"> /</w:t>
+      </w:r>
+      <w:proofErr w:type="spellStart"/>
+      <w:r>
+        <w:rPr>
+          <w:sz w:val="24"/>
+          <w:szCs w:val="24"/>
+        </w:rPr>
+        <w:t>types.h</w:t>
+      </w:r>
+      <w:proofErr w:type="spellEnd"/>
+      <w:r>
+        <w:rPr>
+          <w:sz w:val="24"/>
+          <w:szCs w:val="24"/>
+        </w:rPr>
+        <w:t>&gt;</w:t>
       </w:r>
     </w:p>
     <w:p>
@@ -2200,7 +2515,39 @@
           <w:sz w:val="24"/>
           <w:szCs w:val="24"/>
         </w:rPr>
-        <w:t xml:space="preserve">Pour créer une variable fichier_ouvert pour ouvrir le répertoire dont le nom est passer en argument a notre procédure  afficher_ contenu, si l’ouverture du répertoire est un succès nous lisons les entres successives du répertoire avec la </w:t>
+        <w:t xml:space="preserve">Pour créer une variable </w:t>
+      </w:r>
+      <w:proofErr w:type="spellStart"/>
+      <w:r>
+        <w:rPr>
+          <w:sz w:val="24"/>
+          <w:szCs w:val="24"/>
+        </w:rPr>
+        <w:t>fichier_ouvert</w:t>
+      </w:r>
+      <w:proofErr w:type="spellEnd"/>
+      <w:r>
+        <w:rPr>
+          <w:sz w:val="24"/>
+          <w:szCs w:val="24"/>
+        </w:rPr>
+        <w:t xml:space="preserve"> pour ouvrir le répertoire dont le nom est passer en argument a notre </w:t>
+      </w:r>
+      <w:proofErr w:type="gramStart"/>
+      <w:r>
+        <w:rPr>
+          <w:sz w:val="24"/>
+          <w:szCs w:val="24"/>
+        </w:rPr>
+        <w:t>procédure  afficher</w:t>
+      </w:r>
+      <w:proofErr w:type="gramEnd"/>
+      <w:r>
+        <w:rPr>
+          <w:sz w:val="24"/>
+          <w:szCs w:val="24"/>
+        </w:rPr>
+        <w:t xml:space="preserve">_ contenu, si l’ouverture du répertoire est un succès nous lisons les entres successives du répertoire avec la </w:t>
       </w:r>
       <w:r>
         <w:rPr>
@@ -2208,7 +2555,55 @@
           <w:szCs w:val="24"/>
         </w:rPr>
         <w:lastRenderedPageBreak/>
-        <w:t xml:space="preserve">fonction readdir() ,ensuite si cette entre existe nous remplissons un buffer de types stat défini dans le fichier d’entête &lt;sys /stat.h&gt;ce buffer est rempli grâce </w:t>
+        <w:t xml:space="preserve">fonction </w:t>
+      </w:r>
+      <w:proofErr w:type="spellStart"/>
+      <w:r>
+        <w:rPr>
+          <w:sz w:val="24"/>
+          <w:szCs w:val="24"/>
+        </w:rPr>
+        <w:t>readdir</w:t>
+      </w:r>
+      <w:proofErr w:type="spellEnd"/>
+      <w:r>
+        <w:rPr>
+          <w:sz w:val="24"/>
+          <w:szCs w:val="24"/>
+        </w:rPr>
+        <w:t>() ,ensuite si cette entre existe nous remplissons un buffer de types stat défini dans le fichier d’entête &lt;</w:t>
+      </w:r>
+      <w:proofErr w:type="spellStart"/>
+      <w:r>
+        <w:rPr>
+          <w:sz w:val="24"/>
+          <w:szCs w:val="24"/>
+        </w:rPr>
+        <w:t>sys</w:t>
+      </w:r>
+      <w:proofErr w:type="spellEnd"/>
+      <w:r>
+        <w:rPr>
+          <w:sz w:val="24"/>
+          <w:szCs w:val="24"/>
+        </w:rPr>
+        <w:t xml:space="preserve"> /</w:t>
+      </w:r>
+      <w:proofErr w:type="spellStart"/>
+      <w:r>
+        <w:rPr>
+          <w:sz w:val="24"/>
+          <w:szCs w:val="24"/>
+        </w:rPr>
+        <w:t>stat.h</w:t>
+      </w:r>
+      <w:proofErr w:type="spellEnd"/>
+      <w:r>
+        <w:rPr>
+          <w:sz w:val="24"/>
+          <w:szCs w:val="24"/>
+        </w:rPr>
+        <w:t xml:space="preserve">&gt;ce buffer est rempli grâce </w:t>
       </w:r>
       <w:r>
         <w:rPr>
@@ -2222,7 +2617,39 @@
           <w:sz w:val="24"/>
           <w:szCs w:val="24"/>
         </w:rPr>
-        <w:t xml:space="preserve"> la fonction stat() dont la primitive est définie dans &lt;unistd.h&gt;. Nous consultons le contenu du champ st_mode du buffer grâce </w:t>
+        <w:t xml:space="preserve"> la fonction stat() dont la primitive est définie dans &lt;</w:t>
+      </w:r>
+      <w:proofErr w:type="spellStart"/>
+      <w:r>
+        <w:rPr>
+          <w:sz w:val="24"/>
+          <w:szCs w:val="24"/>
+        </w:rPr>
+        <w:t>unistd.h</w:t>
+      </w:r>
+      <w:proofErr w:type="spellEnd"/>
+      <w:r>
+        <w:rPr>
+          <w:sz w:val="24"/>
+          <w:szCs w:val="24"/>
+        </w:rPr>
+        <w:t xml:space="preserve">&gt;. Nous consultons le contenu du champ </w:t>
+      </w:r>
+      <w:proofErr w:type="spellStart"/>
+      <w:r>
+        <w:rPr>
+          <w:sz w:val="24"/>
+          <w:szCs w:val="24"/>
+        </w:rPr>
+        <w:t>st_mode</w:t>
+      </w:r>
+      <w:proofErr w:type="spellEnd"/>
+      <w:r>
+        <w:rPr>
+          <w:sz w:val="24"/>
+          <w:szCs w:val="24"/>
+        </w:rPr>
+        <w:t xml:space="preserve"> du buffer grâce </w:t>
       </w:r>
       <w:r>
         <w:rPr>
@@ -2236,7 +2663,23 @@
           <w:sz w:val="24"/>
           <w:szCs w:val="24"/>
         </w:rPr>
-        <w:t xml:space="preserve"> la fonction IS_DIR qui prend en entre le champ st_mode d’un buffer stat et retourne 1 si celui-ci est un répertoire et 0 sinon ;</w:t>
+        <w:t xml:space="preserve"> la fonction IS_DIR qui prend en entre le champ </w:t>
+      </w:r>
+      <w:proofErr w:type="spellStart"/>
+      <w:r>
+        <w:rPr>
+          <w:sz w:val="24"/>
+          <w:szCs w:val="24"/>
+        </w:rPr>
+        <w:t>st_mode</w:t>
+      </w:r>
+      <w:proofErr w:type="spellEnd"/>
+      <w:r>
+        <w:rPr>
+          <w:sz w:val="24"/>
+          <w:szCs w:val="24"/>
+        </w:rPr>
+        <w:t xml:space="preserve"> d’un buffer stat et retourne 1 si celui-ci est un répertoire et 0 sinon ;</w:t>
       </w:r>
     </w:p>
     <w:p>
@@ -2268,7 +2711,32 @@
           <w:sz w:val="24"/>
           <w:szCs w:val="24"/>
         </w:rPr>
-        <w:t xml:space="preserve"> est un répertoire on utilise la fonction strcat() pour concaténer le nom du  répertoire passer en paramètre  ave</w:t>
+        <w:t xml:space="preserve"> est un répertoire on utilise la fonction </w:t>
+      </w:r>
+      <w:proofErr w:type="spellStart"/>
+      <w:proofErr w:type="gramStart"/>
+      <w:r>
+        <w:rPr>
+          <w:sz w:val="24"/>
+          <w:szCs w:val="24"/>
+        </w:rPr>
+        <w:t>strcat</w:t>
+      </w:r>
+      <w:proofErr w:type="spellEnd"/>
+      <w:r>
+        <w:rPr>
+          <w:sz w:val="24"/>
+          <w:szCs w:val="24"/>
+        </w:rPr>
+        <w:t>(</w:t>
+      </w:r>
+      <w:proofErr w:type="gramEnd"/>
+      <w:r>
+        <w:rPr>
+          <w:sz w:val="24"/>
+          <w:szCs w:val="24"/>
+        </w:rPr>
+        <w:t>) pour concaténer le nom du  répertoire passer en paramètre  ave</w:t>
       </w:r>
       <w:r>
         <w:rPr>
@@ -2282,7 +2750,23 @@
           <w:sz w:val="24"/>
           <w:szCs w:val="24"/>
         </w:rPr>
-        <w:t xml:space="preserve"> qui est un  répertoire  on appelle enfin de façon récursive la procédure afficher_contenu.</w:t>
+        <w:t xml:space="preserve"> qui est un  répertoire  on appelle enfin de façon récursive la procédure </w:t>
+      </w:r>
+      <w:proofErr w:type="spellStart"/>
+      <w:r>
+        <w:rPr>
+          <w:sz w:val="24"/>
+          <w:szCs w:val="24"/>
+        </w:rPr>
+        <w:t>afficher_contenu</w:t>
+      </w:r>
+      <w:proofErr w:type="spellEnd"/>
+      <w:r>
+        <w:rPr>
+          <w:sz w:val="24"/>
+          <w:szCs w:val="24"/>
+        </w:rPr>
+        <w:t>.</w:t>
       </w:r>
     </w:p>
     <w:p>
@@ -2314,7 +2798,23 @@
           <w:sz w:val="24"/>
           <w:szCs w:val="24"/>
         </w:rPr>
-        <w:t xml:space="preserve"> est un fichier  non répertoire on affiche son nom</w:t>
+        <w:t xml:space="preserve"> est un </w:t>
+      </w:r>
+      <w:proofErr w:type="gramStart"/>
+      <w:r>
+        <w:rPr>
+          <w:sz w:val="24"/>
+          <w:szCs w:val="24"/>
+        </w:rPr>
+        <w:t>fichier  non</w:t>
+      </w:r>
+      <w:proofErr w:type="gramEnd"/>
+      <w:r>
+        <w:rPr>
+          <w:sz w:val="24"/>
+          <w:szCs w:val="24"/>
+        </w:rPr>
+        <w:t xml:space="preserve"> répertoire on affiche son nom</w:t>
       </w:r>
     </w:p>
     <w:p>
@@ -2328,7 +2828,23 @@
           <w:sz w:val="24"/>
           <w:szCs w:val="24"/>
         </w:rPr>
-        <w:t>Nous appelons la procédure dans la fonction main().</w:t>
+        <w:t xml:space="preserve">Nous appelons la procédure dans la fonction </w:t>
+      </w:r>
+      <w:proofErr w:type="gramStart"/>
+      <w:r>
+        <w:rPr>
+          <w:sz w:val="24"/>
+          <w:szCs w:val="24"/>
+        </w:rPr>
+        <w:t>main(</w:t>
+      </w:r>
+      <w:proofErr w:type="gramEnd"/>
+      <w:r>
+        <w:rPr>
+          <w:sz w:val="24"/>
+          <w:szCs w:val="24"/>
+        </w:rPr>
+        <w:t>).</w:t>
       </w:r>
     </w:p>
     <w:p>
@@ -2344,10 +2860,10 @@
       <w:pPr>
         <w:pStyle w:val="categoriestyle"/>
       </w:pPr>
-      <w:bookmarkStart w:id="8" w:name="_Toc67355801"/>
-      <w:bookmarkStart w:id="9" w:name="_Toc67356111"/>
-      <w:bookmarkStart w:id="10" w:name="_Toc67356268"/>
-      <w:bookmarkStart w:id="11" w:name="_Toc77851017"/>
+      <w:bookmarkStart w:id="7" w:name="_Toc67355801"/>
+      <w:bookmarkStart w:id="8" w:name="_Toc67356111"/>
+      <w:bookmarkStart w:id="9" w:name="_Toc67356268"/>
+      <w:bookmarkStart w:id="10" w:name="_Toc77851017"/>
       <w:r>
         <w:t>Question N°2</w:t>
       </w:r>
@@ -2363,10 +2879,10 @@
       <w:r>
         <w:t>*</w:t>
       </w:r>
+      <w:bookmarkEnd w:id="7"/>
       <w:bookmarkEnd w:id="8"/>
       <w:bookmarkEnd w:id="9"/>
       <w:bookmarkEnd w:id="10"/>
-      <w:bookmarkEnd w:id="11"/>
     </w:p>
     <w:p>
       <w:pPr>
@@ -2380,16 +2896,32 @@
           <w:szCs w:val="24"/>
         </w:rPr>
       </w:pPr>
-      <w:bookmarkStart w:id="12" w:name="_Toc67355802"/>
-      <w:bookmarkStart w:id="13" w:name="_Toc67356112"/>
-      <w:bookmarkStart w:id="14" w:name="_Toc67356269"/>
-      <w:bookmarkStart w:id="15" w:name="_Toc77851018"/>
-      <w:r>
-        <w:rPr>
-          <w:sz w:val="24"/>
-          <w:szCs w:val="24"/>
-        </w:rPr>
-        <w:t>Créer à l’aide gedit quatre fichiers : fic1 contenant le mot "Ceci", fic2 contenant le mot</w:t>
+      <w:bookmarkStart w:id="11" w:name="_Toc67355802"/>
+      <w:bookmarkStart w:id="12" w:name="_Toc67356112"/>
+      <w:bookmarkStart w:id="13" w:name="_Toc67356269"/>
+      <w:bookmarkStart w:id="14" w:name="_Toc77851018"/>
+      <w:r>
+        <w:rPr>
+          <w:sz w:val="24"/>
+          <w:szCs w:val="24"/>
+        </w:rPr>
+        <w:t xml:space="preserve">Créer à l’aide </w:t>
+      </w:r>
+      <w:proofErr w:type="spellStart"/>
+      <w:r>
+        <w:rPr>
+          <w:sz w:val="24"/>
+          <w:szCs w:val="24"/>
+        </w:rPr>
+        <w:t>gedit</w:t>
+      </w:r>
+      <w:proofErr w:type="spellEnd"/>
+      <w:r>
+        <w:rPr>
+          <w:sz w:val="24"/>
+          <w:szCs w:val="24"/>
+        </w:rPr>
+        <w:t xml:space="preserve"> quatre fichiers : fic1 contenant le mot "Ceci", fic2 contenant le mot</w:t>
       </w:r>
       <w:r>
         <w:rPr>
@@ -2403,7 +2935,15 @@
           <w:sz w:val="24"/>
           <w:szCs w:val="24"/>
         </w:rPr>
-        <w:t>"est", fic3 contenant le mot "une", et fic4 contenant le mot "archive".</w:t>
+        <w:t>"est", fic3 contenant le mot "une", et fic4 contenant le mot "archive</w:t>
+      </w:r>
+      <w:proofErr w:type="gramStart"/>
+      <w:r>
+        <w:rPr>
+          <w:sz w:val="24"/>
+          <w:szCs w:val="24"/>
+        </w:rPr>
+        <w:t>".</w:t>
       </w:r>
       <w:r>
         <w:rPr>
@@ -2412,10 +2952,11 @@
         </w:rPr>
         <w:t>.</w:t>
       </w:r>
+      <w:bookmarkEnd w:id="11"/>
       <w:bookmarkEnd w:id="12"/>
       <w:bookmarkEnd w:id="13"/>
       <w:bookmarkEnd w:id="14"/>
-      <w:bookmarkEnd w:id="15"/>
+      <w:proofErr w:type="gramEnd"/>
     </w:p>
     <w:p>
       <w:pPr>
@@ -2443,7 +2984,7 @@
           <w:szCs w:val="24"/>
         </w:rPr>
       </w:pPr>
-      <w:bookmarkStart w:id="16" w:name="_Toc77851019"/>
+      <w:bookmarkStart w:id="15" w:name="_Toc77851019"/>
       <w:r>
         <w:rPr>
           <w:sz w:val="24"/>
@@ -2451,7 +2992,7 @@
         </w:rPr>
         <w:t>Archiver ces quatre fichiers dans une archive que vous nommerez essai.tar.</w:t>
       </w:r>
-      <w:bookmarkEnd w:id="16"/>
+      <w:bookmarkEnd w:id="15"/>
     </w:p>
     <w:p>
       <w:pPr>
@@ -2461,7 +3002,6 @@
         <w:rPr>
           <w:rStyle w:val="analysedesdonnesCar"/>
           <w:i/>
-          <w:color w:val="2E74B5" w:themeColor="accent1" w:themeShade="BF"/>
         </w:rPr>
       </w:pPr>
     </w:p>
@@ -2473,14 +3013,12 @@
         <w:rPr>
           <w:rStyle w:val="analysedesdonnesCar"/>
           <w:i/>
-          <w:color w:val="2E74B5" w:themeColor="accent1" w:themeShade="BF"/>
         </w:rPr>
       </w:pPr>
       <w:r>
         <w:rPr>
           <w:rStyle w:val="analysedesdonnesCar"/>
           <w:i/>
-          <w:color w:val="2E74B5" w:themeColor="accent1" w:themeShade="BF"/>
         </w:rPr>
         <w:t xml:space="preserve">Analyse des </w:t>
       </w:r>
@@ -2488,7 +3026,6 @@
         <w:rPr>
           <w:rStyle w:val="analysedesdonnesCar"/>
           <w:i/>
-          <w:color w:val="2E74B5" w:themeColor="accent1" w:themeShade="BF"/>
         </w:rPr>
         <w:t>données</w:t>
       </w:r>
@@ -2563,7 +3100,204 @@
           <w:sz w:val="24"/>
           <w:szCs w:val="24"/>
         </w:rPr>
-        <w:t>Nous tapons la commande gedit dans le shell en passant le nom des différents fichiers un à un en argument. Pour l’archivage des fichiers on dans un programme C la fonction system</w:t>
+        <w:t xml:space="preserve">Nous tapons la commande </w:t>
+      </w:r>
+      <w:proofErr w:type="spellStart"/>
+      <w:r>
+        <w:rPr>
+          <w:sz w:val="24"/>
+          <w:szCs w:val="24"/>
+        </w:rPr>
+        <w:t>gedit</w:t>
+      </w:r>
+      <w:proofErr w:type="spellEnd"/>
+      <w:r>
+        <w:rPr>
+          <w:sz w:val="24"/>
+          <w:szCs w:val="24"/>
+        </w:rPr>
+        <w:t xml:space="preserve"> dans le </w:t>
+      </w:r>
+      <w:proofErr w:type="spellStart"/>
+      <w:r>
+        <w:rPr>
+          <w:sz w:val="24"/>
+          <w:szCs w:val="24"/>
+        </w:rPr>
+        <w:t>shell</w:t>
+      </w:r>
+      <w:proofErr w:type="spellEnd"/>
+      <w:r>
+        <w:rPr>
+          <w:sz w:val="24"/>
+          <w:szCs w:val="24"/>
+        </w:rPr>
+        <w:t xml:space="preserve"> en passant le nom des différents fichiers un à un en argument. Pour l’archivage des fichiers on dans un programme C la fonction system</w:t>
+      </w:r>
+    </w:p>
+    <w:p>
+      <w:pPr>
+        <w:pStyle w:val="reponse"/>
+        <w:ind w:left="1077"/>
+        <w:contextualSpacing/>
+        <w:rPr>
+          <w:sz w:val="24"/>
+          <w:szCs w:val="24"/>
+        </w:rPr>
+      </w:pPr>
+    </w:p>
+    <w:p>
+      <w:pPr>
+        <w:pStyle w:val="reponse"/>
+        <w:ind w:left="1077"/>
+        <w:contextualSpacing/>
+        <w:rPr>
+          <w:b/>
+          <w:color w:val="FF0000"/>
+          <w:sz w:val="24"/>
+          <w:szCs w:val="24"/>
+        </w:rPr>
+      </w:pPr>
+      <w:r>
+        <w:rPr>
+          <w:b/>
+          <w:color w:val="FF0000"/>
+          <w:sz w:val="24"/>
+          <w:szCs w:val="24"/>
+        </w:rPr>
+        <w:t>Action à faire</w:t>
+      </w:r>
+    </w:p>
+    <w:p>
+      <w:pPr>
+        <w:pStyle w:val="reponse"/>
+        <w:ind w:left="1416"/>
+        <w:contextualSpacing/>
+        <w:rPr>
+          <w:sz w:val="24"/>
+          <w:szCs w:val="24"/>
+          <w:lang w:val="en-AE"/>
+        </w:rPr>
+      </w:pPr>
+      <w:r>
+        <w:rPr>
+          <w:sz w:val="24"/>
+          <w:szCs w:val="24"/>
+          <w:lang w:val="en-AE"/>
+        </w:rPr>
+        <w:t>gedit fic1</w:t>
+      </w:r>
+    </w:p>
+    <w:p>
+      <w:pPr>
+        <w:pStyle w:val="reponse"/>
+        <w:ind w:left="1416"/>
+        <w:contextualSpacing/>
+        <w:rPr>
+          <w:sz w:val="24"/>
+          <w:szCs w:val="24"/>
+          <w:lang w:val="en-AE"/>
+        </w:rPr>
+      </w:pPr>
+      <w:r>
+        <w:rPr>
+          <w:sz w:val="24"/>
+          <w:szCs w:val="24"/>
+          <w:lang w:val="en-AE"/>
+        </w:rPr>
+        <w:t>gedit fic2</w:t>
+      </w:r>
+    </w:p>
+    <w:p>
+      <w:pPr>
+        <w:pStyle w:val="reponse"/>
+        <w:ind w:left="1416"/>
+        <w:contextualSpacing/>
+        <w:rPr>
+          <w:sz w:val="24"/>
+          <w:szCs w:val="24"/>
+          <w:lang w:val="en-AE"/>
+        </w:rPr>
+      </w:pPr>
+      <w:r>
+        <w:rPr>
+          <w:sz w:val="24"/>
+          <w:szCs w:val="24"/>
+          <w:lang w:val="en-AE"/>
+        </w:rPr>
+        <w:t>gedit fic3</w:t>
+      </w:r>
+    </w:p>
+    <w:p>
+      <w:pPr>
+        <w:pStyle w:val="reponse"/>
+        <w:ind w:left="1416"/>
+        <w:contextualSpacing/>
+        <w:rPr>
+          <w:sz w:val="24"/>
+          <w:szCs w:val="24"/>
+        </w:rPr>
+      </w:pPr>
+      <w:proofErr w:type="spellStart"/>
+      <w:r>
+        <w:rPr>
+          <w:sz w:val="24"/>
+          <w:szCs w:val="24"/>
+        </w:rPr>
+        <w:t>gedit</w:t>
+      </w:r>
+      <w:proofErr w:type="spellEnd"/>
+      <w:r>
+        <w:rPr>
+          <w:sz w:val="24"/>
+          <w:szCs w:val="24"/>
+        </w:rPr>
+        <w:t xml:space="preserve"> fic4</w:t>
+      </w:r>
+      <w:bookmarkStart w:id="16" w:name="_GoBack"/>
+      <w:bookmarkEnd w:id="16"/>
+    </w:p>
+    <w:p>
+      <w:pPr>
+        <w:pStyle w:val="reponse"/>
+        <w:ind w:left="1077"/>
+        <w:contextualSpacing/>
+        <w:rPr>
+          <w:sz w:val="24"/>
+          <w:szCs w:val="24"/>
+        </w:rPr>
+      </w:pPr>
+      <w:proofErr w:type="gramStart"/>
+      <w:r>
+        <w:rPr>
+          <w:sz w:val="24"/>
+          <w:szCs w:val="24"/>
+        </w:rPr>
+        <w:t>nous</w:t>
+      </w:r>
+      <w:proofErr w:type="gramEnd"/>
+      <w:r>
+        <w:rPr>
+          <w:sz w:val="24"/>
+          <w:szCs w:val="24"/>
+        </w:rPr>
+        <w:t xml:space="preserve"> utilisons la commande system(" tar </w:t>
+      </w:r>
+      <w:proofErr w:type="spellStart"/>
+      <w:r>
+        <w:rPr>
+          <w:sz w:val="24"/>
+          <w:szCs w:val="24"/>
+        </w:rPr>
+        <w:t>cvf</w:t>
+      </w:r>
+      <w:proofErr w:type="spellEnd"/>
+      <w:r>
+        <w:rPr>
+          <w:sz w:val="24"/>
+          <w:szCs w:val="24"/>
+        </w:rPr>
+        <w:t xml:space="preserve"> toto.tar fic1 fic2 fic3 fic4")</w:t>
       </w:r>
     </w:p>
     <w:p>
@@ -2671,6 +3405,7 @@
         </w:rPr>
         <w:t xml:space="preserve"> répertoire : </w:t>
       </w:r>
+      <w:proofErr w:type="spellStart"/>
       <w:r>
         <w:rPr>
           <w:rFonts w:asciiTheme="minorHAnsi" w:hAnsiTheme="minorHAnsi" w:cstheme="minorBidi"/>
@@ -2679,7 +3414,18 @@
           <w:sz w:val="24"/>
           <w:szCs w:val="24"/>
         </w:rPr>
-        <w:t>mkdir ()</w:t>
+        <w:t>mkdir</w:t>
+      </w:r>
+      <w:proofErr w:type="spellEnd"/>
+      <w:r>
+        <w:rPr>
+          <w:rFonts w:asciiTheme="minorHAnsi" w:hAnsiTheme="minorHAnsi" w:cstheme="minorBidi"/>
+          <w:i w:val="0"/>
+          <w:color w:val="FF0000"/>
+          <w:sz w:val="24"/>
+          <w:szCs w:val="24"/>
+        </w:rPr>
+        <w:t xml:space="preserve"> ()</w:t>
       </w:r>
     </w:p>
     <w:p>
@@ -2816,15 +3562,14 @@
         <w:rPr>
           <w:rStyle w:val="analysedesdonnesCar"/>
           <w:i/>
-          <w:color w:val="2E74B5" w:themeColor="accent1" w:themeShade="BF"/>
-        </w:rPr>
+        </w:rPr>
+        <w:lastRenderedPageBreak/>
         <w:t xml:space="preserve">Analyse des </w:t>
       </w:r>
       <w:r>
         <w:rPr>
           <w:rStyle w:val="analysedesdonnesCar"/>
           <w:i/>
-          <w:color w:val="2E74B5" w:themeColor="accent1" w:themeShade="BF"/>
         </w:rPr>
         <w:t>données</w:t>
       </w:r>
@@ -2869,7 +3614,64 @@
           <w:sz w:val="24"/>
           <w:szCs w:val="24"/>
         </w:rPr>
-        <w:t>ACTION A FAIRE : pour la conception de ce programme nous importons les modules &lt;fcntl.h&gt; ,&lt;sys/types.h&gt;.</w:t>
+        <w:t>ACTION A FAIRE : pour la conception de ce programme nous importons les modules &lt;</w:t>
+      </w:r>
+      <w:proofErr w:type="spellStart"/>
+      <w:r>
+        <w:rPr>
+          <w:sz w:val="24"/>
+          <w:szCs w:val="24"/>
+        </w:rPr>
+        <w:t>fcntl.h</w:t>
+      </w:r>
+      <w:proofErr w:type="spellEnd"/>
+      <w:proofErr w:type="gramStart"/>
+      <w:r>
+        <w:rPr>
+          <w:sz w:val="24"/>
+          <w:szCs w:val="24"/>
+        </w:rPr>
+        <w:t>&gt; ,</w:t>
+      </w:r>
+      <w:proofErr w:type="gramEnd"/>
+      <w:r>
+        <w:rPr>
+          <w:sz w:val="24"/>
+          <w:szCs w:val="24"/>
+        </w:rPr>
+        <w:t>&lt;</w:t>
+      </w:r>
+      <w:proofErr w:type="spellStart"/>
+      <w:r>
+        <w:rPr>
+          <w:sz w:val="24"/>
+          <w:szCs w:val="24"/>
+        </w:rPr>
+        <w:t>sys</w:t>
+      </w:r>
+      <w:proofErr w:type="spellEnd"/>
+      <w:r>
+        <w:rPr>
+          <w:sz w:val="24"/>
+          <w:szCs w:val="24"/>
+        </w:rPr>
+        <w:t>/</w:t>
+      </w:r>
+      <w:proofErr w:type="spellStart"/>
+      <w:r>
+        <w:rPr>
+          <w:sz w:val="24"/>
+          <w:szCs w:val="24"/>
+        </w:rPr>
+        <w:t>types.h</w:t>
+      </w:r>
+      <w:proofErr w:type="spellEnd"/>
+      <w:r>
+        <w:rPr>
+          <w:sz w:val="24"/>
+          <w:szCs w:val="24"/>
+        </w:rPr>
+        <w:t>&gt;.</w:t>
       </w:r>
     </w:p>
     <w:p>
@@ -2892,7 +3694,6 @@
       <w:bookmarkStart w:id="23" w:name="_Toc67356277"/>
       <w:bookmarkStart w:id="24" w:name="_Toc77851021"/>
       <w:r>
-        <w:lastRenderedPageBreak/>
         <w:t>Question N°4</w:t>
       </w:r>
       <w:r>
@@ -3012,14 +3813,12 @@
       <w:r>
         <w:rPr>
           <w:rStyle w:val="analysedesdonnesCar"/>
-          <w:color w:val="2E74B5" w:themeColor="accent1" w:themeShade="BF"/>
         </w:rPr>
         <w:t xml:space="preserve">Analyse des </w:t>
       </w:r>
       <w:r>
         <w:rPr>
           <w:rStyle w:val="analysedesdonnesCar"/>
-          <w:color w:val="2E74B5" w:themeColor="accent1" w:themeShade="BF"/>
         </w:rPr>
         <w:t>données</w:t>
       </w:r>
@@ -3145,7 +3944,23 @@
           <w:sz w:val="24"/>
           <w:szCs w:val="24"/>
         </w:rPr>
-        <w:t xml:space="preserve">mporter le fichier d’entête &lt;unistd.h&gt; dans lequel est définie la fonction </w:t>
+        <w:t>mporter le fichier d’entête &lt;</w:t>
+      </w:r>
+      <w:proofErr w:type="spellStart"/>
+      <w:r>
+        <w:rPr>
+          <w:sz w:val="24"/>
+          <w:szCs w:val="24"/>
+        </w:rPr>
+        <w:t>unistd.h</w:t>
+      </w:r>
+      <w:proofErr w:type="spellEnd"/>
+      <w:r>
+        <w:rPr>
+          <w:sz w:val="24"/>
+          <w:szCs w:val="24"/>
+        </w:rPr>
+        <w:t xml:space="preserve">&gt; dans lequel est définie la fonction </w:t>
       </w:r>
       <w:r>
         <w:rPr>
@@ -3159,7 +3974,23 @@
           <w:sz w:val="24"/>
           <w:szCs w:val="24"/>
         </w:rPr>
-        <w:t xml:space="preserve">) qui prend comme paramètre le nom d’un fichier et un </w:t>
+        <w:t xml:space="preserve">) qui </w:t>
+      </w:r>
+      <w:proofErr w:type="gramStart"/>
+      <w:r>
+        <w:rPr>
+          <w:sz w:val="24"/>
+          <w:szCs w:val="24"/>
+        </w:rPr>
+        <w:t>prend</w:t>
+      </w:r>
+      <w:proofErr w:type="gramEnd"/>
+      <w:r>
+        <w:rPr>
+          <w:sz w:val="24"/>
+          <w:szCs w:val="24"/>
+        </w:rPr>
+        <w:t xml:space="preserve"> comme paramètre le nom d’un fichier et un </w:t>
       </w:r>
       <w:r>
         <w:rPr>
@@ -3173,7 +4004,23 @@
           <w:sz w:val="24"/>
           <w:szCs w:val="24"/>
         </w:rPr>
-        <w:t xml:space="preserve"> struct stat dans lequel va se trouver </w:t>
+        <w:t xml:space="preserve"> </w:t>
+      </w:r>
+      <w:proofErr w:type="spellStart"/>
+      <w:r>
+        <w:rPr>
+          <w:sz w:val="24"/>
+          <w:szCs w:val="24"/>
+        </w:rPr>
+        <w:t>struct</w:t>
+      </w:r>
+      <w:proofErr w:type="spellEnd"/>
+      <w:r>
+        <w:rPr>
+          <w:sz w:val="24"/>
+          <w:szCs w:val="24"/>
+        </w:rPr>
+        <w:t xml:space="preserve"> stat dans lequel va se trouver </w:t>
       </w:r>
       <w:r>
         <w:rPr>
@@ -3187,7 +4034,39 @@
           <w:sz w:val="24"/>
           <w:szCs w:val="24"/>
         </w:rPr>
-        <w:t xml:space="preserve"> du fichier dont le nom est passé en argument ensuite on importe &lt;sys /stat.h&gt; et enfin</w:t>
+        <w:t xml:space="preserve"> du fichier dont le nom est passé en argument ensuite on importe &lt;</w:t>
+      </w:r>
+      <w:proofErr w:type="spellStart"/>
+      <w:r>
+        <w:rPr>
+          <w:sz w:val="24"/>
+          <w:szCs w:val="24"/>
+        </w:rPr>
+        <w:t>sys</w:t>
+      </w:r>
+      <w:proofErr w:type="spellEnd"/>
+      <w:r>
+        <w:rPr>
+          <w:sz w:val="24"/>
+          <w:szCs w:val="24"/>
+        </w:rPr>
+        <w:t xml:space="preserve"> /</w:t>
+      </w:r>
+      <w:proofErr w:type="spellStart"/>
+      <w:r>
+        <w:rPr>
+          <w:sz w:val="24"/>
+          <w:szCs w:val="24"/>
+        </w:rPr>
+        <w:t>stat.h</w:t>
+      </w:r>
+      <w:proofErr w:type="spellEnd"/>
+      <w:r>
+        <w:rPr>
+          <w:sz w:val="24"/>
+          <w:szCs w:val="24"/>
+        </w:rPr>
+        <w:t>&gt; et enfin</w:t>
       </w:r>
     </w:p>
     <w:p>
@@ -3204,7 +4083,41 @@
           <w:sz w:val="24"/>
           <w:szCs w:val="24"/>
         </w:rPr>
-        <w:t xml:space="preserve">&lt;sys/types.h&gt;, nous nous servons des différents macros (S_ISDIR ,S_ISCHR , …) et les constantes (S_IRUSR ,S_IWUSR,…) Pour trouver le type </w:t>
+        <w:t>&lt;</w:t>
+      </w:r>
+      <w:proofErr w:type="spellStart"/>
+      <w:proofErr w:type="gramStart"/>
+      <w:r>
+        <w:rPr>
+          <w:sz w:val="24"/>
+          <w:szCs w:val="24"/>
+        </w:rPr>
+        <w:t>sys</w:t>
+      </w:r>
+      <w:proofErr w:type="spellEnd"/>
+      <w:proofErr w:type="gramEnd"/>
+      <w:r>
+        <w:rPr>
+          <w:sz w:val="24"/>
+          <w:szCs w:val="24"/>
+        </w:rPr>
+        <w:t>/</w:t>
+      </w:r>
+      <w:proofErr w:type="spellStart"/>
+      <w:r>
+        <w:rPr>
+          <w:sz w:val="24"/>
+          <w:szCs w:val="24"/>
+        </w:rPr>
+        <w:t>types.h</w:t>
+      </w:r>
+      <w:proofErr w:type="spellEnd"/>
+      <w:r>
+        <w:rPr>
+          <w:sz w:val="24"/>
+          <w:szCs w:val="24"/>
+        </w:rPr>
+        <w:t xml:space="preserve">&gt;, nous nous servons des différents macros (S_ISDIR ,S_ISCHR , …) et les constantes (S_IRUSR ,S_IWUSR,…) Pour trouver le type </w:t>
       </w:r>
       <w:r>
         <w:rPr>
@@ -3249,7 +4162,39 @@
           <w:sz w:val="24"/>
           <w:szCs w:val="24"/>
         </w:rPr>
-        <w:t xml:space="preserve"> le passage du fichier l3essai1 et avec /etc/passwd est sur l’image ci-dessous</w:t>
+        <w:t xml:space="preserve"> le passage du fichier l3essai1 et avec /</w:t>
+      </w:r>
+      <w:proofErr w:type="spellStart"/>
+      <w:r>
+        <w:rPr>
+          <w:sz w:val="24"/>
+          <w:szCs w:val="24"/>
+        </w:rPr>
+        <w:t>etc</w:t>
+      </w:r>
+      <w:proofErr w:type="spellEnd"/>
+      <w:r>
+        <w:rPr>
+          <w:sz w:val="24"/>
+          <w:szCs w:val="24"/>
+        </w:rPr>
+        <w:t>/</w:t>
+      </w:r>
+      <w:proofErr w:type="spellStart"/>
+      <w:r>
+        <w:rPr>
+          <w:sz w:val="24"/>
+          <w:szCs w:val="24"/>
+        </w:rPr>
+        <w:t>passwd</w:t>
+      </w:r>
+      <w:proofErr w:type="spellEnd"/>
+      <w:r>
+        <w:rPr>
+          <w:sz w:val="24"/>
+          <w:szCs w:val="24"/>
+        </w:rPr>
+        <w:t xml:space="preserve"> est sur l’image ci-dessous</w:t>
       </w:r>
     </w:p>
     <w:bookmarkEnd w:id="25"/>
@@ -3384,7 +4329,6 @@
       <w:r>
         <w:rPr>
           <w:rStyle w:val="analysedesdonnesCar"/>
-          <w:color w:val="2E74B5" w:themeColor="accent1" w:themeShade="BF"/>
           <w:szCs w:val="24"/>
         </w:rPr>
         <w:t xml:space="preserve">Analyse de </w:t>
@@ -3392,7 +4336,6 @@
       <w:r>
         <w:rPr>
           <w:rStyle w:val="analysedesdonnesCar"/>
-          <w:color w:val="2E74B5" w:themeColor="accent1" w:themeShade="BF"/>
           <w:szCs w:val="24"/>
         </w:rPr>
         <w:t>données</w:t>
@@ -3522,8 +4465,9 @@
           <w:sz w:val="24"/>
           <w:szCs w:val="24"/>
         </w:rPr>
-        <w:t xml:space="preserve">ACTION A FAIRE : importer le module &lt;sys/types.h&gt; dans lequel se trouve la définition du type de retour de la fonction </w:t>
-      </w:r>
+        <w:t>ACTION A FAIRE : importer le module &lt;</w:t>
+      </w:r>
+      <w:proofErr w:type="spellStart"/>
       <w:r>
         <w:rPr>
           <w:rFonts w:ascii="Times New Roman" w:hAnsi="Times New Roman" w:cs="Times New Roman"/>
@@ -3532,6 +4476,49 @@
           <w:sz w:val="24"/>
           <w:szCs w:val="24"/>
         </w:rPr>
+        <w:t>sys</w:t>
+      </w:r>
+      <w:proofErr w:type="spellEnd"/>
+      <w:r>
+        <w:rPr>
+          <w:rFonts w:ascii="Times New Roman" w:hAnsi="Times New Roman" w:cs="Times New Roman"/>
+          <w:i/>
+          <w:color w:val="auto"/>
+          <w:sz w:val="24"/>
+          <w:szCs w:val="24"/>
+        </w:rPr>
+        <w:t>/</w:t>
+      </w:r>
+      <w:proofErr w:type="spellStart"/>
+      <w:r>
+        <w:rPr>
+          <w:rFonts w:ascii="Times New Roman" w:hAnsi="Times New Roman" w:cs="Times New Roman"/>
+          <w:i/>
+          <w:color w:val="auto"/>
+          <w:sz w:val="24"/>
+          <w:szCs w:val="24"/>
+        </w:rPr>
+        <w:t>types.h</w:t>
+      </w:r>
+      <w:proofErr w:type="spellEnd"/>
+      <w:r>
+        <w:rPr>
+          <w:rFonts w:ascii="Times New Roman" w:hAnsi="Times New Roman" w:cs="Times New Roman"/>
+          <w:i/>
+          <w:color w:val="auto"/>
+          <w:sz w:val="24"/>
+          <w:szCs w:val="24"/>
+        </w:rPr>
+        <w:t xml:space="preserve">&gt; dans lequel se trouve la définition du type de retour de la fonction </w:t>
+      </w:r>
+      <w:r>
+        <w:rPr>
+          <w:rFonts w:ascii="Times New Roman" w:hAnsi="Times New Roman" w:cs="Times New Roman"/>
+          <w:i/>
+          <w:color w:val="auto"/>
+          <w:sz w:val="24"/>
+          <w:szCs w:val="24"/>
+        </w:rPr>
         <w:t>fork (</w:t>
       </w:r>
       <w:r>
@@ -3542,8 +4529,9 @@
           <w:sz w:val="24"/>
           <w:szCs w:val="24"/>
         </w:rPr>
-        <w:t>) qui est le PID du processus crée on appelle aussi la fonction get_</w:t>
-      </w:r>
+        <w:t xml:space="preserve">) qui est le PID du processus crée on appelle aussi la fonction </w:t>
+      </w:r>
+      <w:proofErr w:type="spellStart"/>
       <w:r>
         <w:rPr>
           <w:rFonts w:ascii="Times New Roman" w:hAnsi="Times New Roman" w:cs="Times New Roman"/>
@@ -3552,8 +4540,20 @@
           <w:sz w:val="24"/>
           <w:szCs w:val="24"/>
         </w:rPr>
+        <w:t>get_</w:t>
+      </w:r>
+      <w:proofErr w:type="gramStart"/>
+      <w:r>
+        <w:rPr>
+          <w:rFonts w:ascii="Times New Roman" w:hAnsi="Times New Roman" w:cs="Times New Roman"/>
+          <w:i/>
+          <w:color w:val="auto"/>
+          <w:sz w:val="24"/>
+          <w:szCs w:val="24"/>
+        </w:rPr>
         <w:t>pid</w:t>
       </w:r>
+      <w:proofErr w:type="spellEnd"/>
       <w:r>
         <w:rPr>
           <w:rFonts w:ascii="Times New Roman" w:hAnsi="Times New Roman" w:cs="Times New Roman"/>
@@ -3564,6 +4564,7 @@
         </w:rPr>
         <w:t>(</w:t>
       </w:r>
+      <w:proofErr w:type="gramEnd"/>
       <w:r>
         <w:rPr>
           <w:rFonts w:ascii="Times New Roman" w:hAnsi="Times New Roman" w:cs="Times New Roman"/>
@@ -3625,6 +4626,7 @@
       <w:bookmarkStart w:id="49" w:name="_Toc67356284"/>
       <w:bookmarkStart w:id="50" w:name="_Toc77851032"/>
       <w:r>
+        <w:lastRenderedPageBreak/>
         <w:t>Question N°6</w:t>
       </w:r>
       <w:r>
@@ -3687,7 +4689,6 @@
         <w:rPr>
           <w:rStyle w:val="analysedesdonnesCar"/>
           <w:i/>
-          <w:color w:val="2E74B5" w:themeColor="accent1" w:themeShade="BF"/>
         </w:rPr>
         <w:t xml:space="preserve">Analyse des </w:t>
       </w:r>
@@ -3695,7 +4696,6 @@
         <w:rPr>
           <w:rStyle w:val="analysedesdonnesCar"/>
           <w:i/>
-          <w:color w:val="2E74B5" w:themeColor="accent1" w:themeShade="BF"/>
         </w:rPr>
         <w:t>données</w:t>
       </w:r>
@@ -3784,7 +4784,6 @@
       </w:pPr>
       <w:bookmarkStart w:id="51" w:name="_Toc77851033"/>
       <w:r>
-        <w:lastRenderedPageBreak/>
         <w:t>Question N° </w:t>
       </w:r>
       <w:r>
@@ -3833,7 +4832,6 @@
         <w:rPr>
           <w:rStyle w:val="analysedesdonnesCar"/>
           <w:i/>
-          <w:color w:val="2E74B5" w:themeColor="accent1" w:themeShade="BF"/>
         </w:rPr>
         <w:t>Analyse des données</w:t>
       </w:r>
@@ -4019,6 +5017,7 @@
         <w:docPartUnique/>
       </w:docPartObj>
     </w:sdtPr>
+    <w:sdtEndPr/>
     <w:sdtContent>
       <w:p>
         <w:pPr>
@@ -4118,7 +5117,7 @@
                                   <w:sz w:val="16"/>
                                   <w:szCs w:val="16"/>
                                 </w:rPr>
-                                <w:t>3</w:t>
+                                <w:t>6</w:t>
                               </w:r>
                               <w:r>
                                 <w:rPr>
@@ -4206,7 +5205,7 @@
                             <w:sz w:val="16"/>
                             <w:szCs w:val="16"/>
                           </w:rPr>
-                          <w:t>3</w:t>
+                          <w:t>6</w:t>
                         </w:r>
                         <w:r>
                           <w:rPr>
@@ -7731,6 +8730,7 @@
   <w:style w:type="character" w:default="1" w:styleId="Policepardfaut">
     <w:name w:val="Default Paragraph Font"/>
     <w:uiPriority w:val="1"/>
+    <w:semiHidden/>
     <w:unhideWhenUsed/>
   </w:style>
   <w:style w:type="table" w:default="1" w:styleId="TableauNormal">
@@ -8110,567 +9110,6 @@
 </w:styles>
 </file>
 
-<file path=word/glossary/document.xml><?xml version="1.0" encoding="utf-8"?>
-<w:glossaryDocument xmlns:wpc="http://schemas.microsoft.com/office/word/2010/wordprocessingCanvas" xmlns:cx="http://schemas.microsoft.com/office/drawing/2014/chartex" xmlns:mc="http://schemas.openxmlformats.org/markup-compatibility/2006" xmlns:o="urn:schemas-microsoft-com:office:office" xmlns:r="http://schemas.openxmlformats.org/officeDocument/2006/relationships" xmlns:m="http://schemas.openxmlformats.org/officeDocument/2006/math" xmlns:v="urn:schemas-microsoft-com:vml" xmlns:wp14="http://schemas.microsoft.com/office/word/2010/wordprocessingDrawing" xmlns:wp="http://schemas.openxmlformats.org/drawingml/2006/wordprocessingDrawing" xmlns:w10="urn:schemas-microsoft-com:office:word" xmlns:w="http://schemas.openxmlformats.org/wordprocessingml/2006/main" xmlns:w14="http://schemas.microsoft.com/office/word/2010/wordml" xmlns:w15="http://schemas.microsoft.com/office/word/2012/wordml" xmlns:w16se="http://schemas.microsoft.com/office/word/2015/wordml/symex" xmlns:wpg="http://schemas.microsoft.com/office/word/2010/wordprocessingGroup" xmlns:wpi="http://schemas.microsoft.com/office/word/2010/wordprocessingInk" xmlns:wne="http://schemas.microsoft.com/office/word/2006/wordml" xmlns:wps="http://schemas.microsoft.com/office/word/2010/wordprocessingShape" mc:Ignorable="w14 w15 w16se wp14"/>
-</file>
-
-<file path=word/glossary/fontTable.xml><?xml version="1.0" encoding="utf-8"?>
-<w:fonts xmlns:mc="http://schemas.openxmlformats.org/markup-compatibility/2006" xmlns:r="http://schemas.openxmlformats.org/officeDocument/2006/relationships" xmlns:w="http://schemas.openxmlformats.org/wordprocessingml/2006/main" xmlns:w14="http://schemas.microsoft.com/office/word/2010/wordml" xmlns:w15="http://schemas.microsoft.com/office/word/2012/wordml" xmlns:w16se="http://schemas.microsoft.com/office/word/2015/wordml/symex" mc:Ignorable="w14 w15 w16se">
-  <w:font w:name="Calibri">
-    <w:panose1 w:val="020F0502020204030204"/>
-    <w:charset w:val="00"/>
-    <w:family w:val="swiss"/>
-    <w:pitch w:val="variable"/>
-    <w:sig w:usb0="E4002EFF" w:usb1="C000247B" w:usb2="00000009" w:usb3="00000000" w:csb0="000001FF" w:csb1="00000000"/>
-  </w:font>
-  <w:font w:name="Courier New">
-    <w:panose1 w:val="02070309020205020404"/>
-    <w:charset w:val="00"/>
-    <w:family w:val="modern"/>
-    <w:pitch w:val="fixed"/>
-    <w:sig w:usb0="E0002EFF" w:usb1="C0007843" w:usb2="00000009" w:usb3="00000000" w:csb0="000001FF" w:csb1="00000000"/>
-  </w:font>
-  <w:font w:name="Times New Roman">
-    <w:panose1 w:val="02020603050405020304"/>
-    <w:charset w:val="00"/>
-    <w:family w:val="roman"/>
-    <w:pitch w:val="variable"/>
-    <w:sig w:usb0="E0002EFF" w:usb1="C000785B" w:usb2="00000009" w:usb3="00000000" w:csb0="000001FF" w:csb1="00000000"/>
-  </w:font>
-  <w:font w:name="Wingdings">
-    <w:panose1 w:val="05000000000000000000"/>
-    <w:charset w:val="02"/>
-    <w:family w:val="auto"/>
-    <w:pitch w:val="variable"/>
-    <w:sig w:usb0="00000000" w:usb1="10000000" w:usb2="00000000" w:usb3="00000000" w:csb0="80000000" w:csb1="00000000"/>
-  </w:font>
-  <w:font w:name="Symbol">
-    <w:panose1 w:val="05050102010706020507"/>
-    <w:charset w:val="02"/>
-    <w:family w:val="roman"/>
-    <w:pitch w:val="variable"/>
-    <w:sig w:usb0="00000000" w:usb1="10000000" w:usb2="00000000" w:usb3="00000000" w:csb0="80000000" w:csb1="00000000"/>
-  </w:font>
-  <w:font w:name="Calibri Light">
-    <w:panose1 w:val="020F0302020204030204"/>
-    <w:charset w:val="00"/>
-    <w:family w:val="swiss"/>
-    <w:pitch w:val="variable"/>
-    <w:sig w:usb0="E4002EFF" w:usb1="C000247B" w:usb2="00000009" w:usb3="00000000" w:csb0="000001FF" w:csb1="00000000"/>
-  </w:font>
-  <w:font w:name="Montserrat">
-    <w:panose1 w:val="00000500000000000000"/>
-    <w:charset w:val="00"/>
-    <w:family w:val="auto"/>
-    <w:pitch w:val="variable"/>
-    <w:sig w:usb0="2000020F" w:usb1="00000003" w:usb2="00000000" w:usb3="00000000" w:csb0="00000197" w:csb1="00000000"/>
-  </w:font>
-  <w:font w:name="Montserrat Light">
-    <w:panose1 w:val="00000400000000000000"/>
-    <w:charset w:val="00"/>
-    <w:family w:val="auto"/>
-    <w:pitch w:val="variable"/>
-    <w:sig w:usb0="2000020F" w:usb1="00000003" w:usb2="00000000" w:usb3="00000000" w:csb0="00000197" w:csb1="00000000"/>
-  </w:font>
-  <w:font w:name="Open Sans">
-    <w:panose1 w:val="020B0606030504020204"/>
-    <w:charset w:val="00"/>
-    <w:family w:val="swiss"/>
-    <w:pitch w:val="variable"/>
-    <w:sig w:usb0="E00002EF" w:usb1="4000205B" w:usb2="00000028" w:usb3="00000000" w:csb0="0000019F" w:csb1="00000000"/>
-  </w:font>
-  <w:font w:name="Arial">
-    <w:panose1 w:val="020B0604020202020204"/>
-    <w:charset w:val="00"/>
-    <w:family w:val="swiss"/>
-    <w:pitch w:val="variable"/>
-    <w:sig w:usb0="E0002EFF" w:usb1="C000785B" w:usb2="00000009" w:usb3="00000000" w:csb0="000001FF" w:csb1="00000000"/>
-  </w:font>
-</w:fonts>
-</file>
-
-<file path=word/glossary/settings.xml><?xml version="1.0" encoding="utf-8"?>
-<w:settings xmlns:mc="http://schemas.openxmlformats.org/markup-compatibility/2006" xmlns:o="urn:schemas-microsoft-com:office:office" xmlns:r="http://schemas.openxmlformats.org/officeDocument/2006/relationships" xmlns:m="http://schemas.openxmlformats.org/officeDocument/2006/math" xmlns:v="urn:schemas-microsoft-com:vml" xmlns:w10="urn:schemas-microsoft-com:office:word" xmlns:w="http://schemas.openxmlformats.org/wordprocessingml/2006/main" xmlns:w14="http://schemas.microsoft.com/office/word/2010/wordml" xmlns:w15="http://schemas.microsoft.com/office/word/2012/wordml" xmlns:w16se="http://schemas.microsoft.com/office/word/2015/wordml/symex" xmlns:sl="http://schemas.openxmlformats.org/schemaLibrary/2006/main" mc:Ignorable="w14 w15 w16se">
-  <w:view w:val="normal"/>
-  <w:defaultTabStop w:val="708"/>
-  <w:hyphenationZone w:val="425"/>
-  <w:characterSpacingControl w:val="doNotCompress"/>
-  <w:compat>
-    <w:useFELayout/>
-    <w:compatSetting w:name="compatibilityMode" w:uri="http://schemas.microsoft.com/office/word" w:val="15"/>
-    <w:compatSetting w:name="overrideTableStyleFontSizeAndJustification" w:uri="http://schemas.microsoft.com/office/word" w:val="1"/>
-    <w:compatSetting w:name="enableOpenTypeFeatures" w:uri="http://schemas.microsoft.com/office/word" w:val="1"/>
-    <w:compatSetting w:name="doNotFlipMirrorIndents" w:uri="http://schemas.microsoft.com/office/word" w:val="1"/>
-    <w:compatSetting w:name="differentiateMultirowTableHeaders" w:uri="http://schemas.microsoft.com/office/word" w:val="1"/>
-  </w:compat>
-  <w:rsids>
-    <w:rsidRoot w:val="004F63D1"/>
-    <w:rsid w:val="004F63D1"/>
-  </w:rsids>
-  <m:mathPr>
-    <m:mathFont m:val="Cambria Math"/>
-    <m:brkBin m:val="before"/>
-    <m:brkBinSub m:val="--"/>
-    <m:smallFrac m:val="0"/>
-    <m:dispDef/>
-    <m:lMargin m:val="0"/>
-    <m:rMargin m:val="0"/>
-    <m:defJc m:val="centerGroup"/>
-    <m:wrapIndent m:val="1440"/>
-    <m:intLim m:val="subSup"/>
-    <m:naryLim m:val="undOvr"/>
-  </m:mathPr>
-  <w:themeFontLang w:val="fr-FR"/>
-  <w:clrSchemeMapping w:bg1="light1" w:t1="dark1" w:bg2="light2" w:t2="dark2" w:accent1="accent1" w:accent2="accent2" w:accent3="accent3" w:accent4="accent4" w:accent5="accent5" w:accent6="accent6" w:hyperlink="hyperlink" w:followedHyperlink="followedHyperlink"/>
-  <w:decimalSymbol w:val=","/>
-  <w:listSeparator w:val=";"/>
-  <w15:chartTrackingRefBased/>
-</w:settings>
-</file>
-
-<file path=word/glossary/styles.xml><?xml version="1.0" encoding="utf-8"?>
-<w:styles xmlns:mc="http://schemas.openxmlformats.org/markup-compatibility/2006" xmlns:r="http://schemas.openxmlformats.org/officeDocument/2006/relationships" xmlns:w="http://schemas.openxmlformats.org/wordprocessingml/2006/main" xmlns:w14="http://schemas.microsoft.com/office/word/2010/wordml" xmlns:w15="http://schemas.microsoft.com/office/word/2012/wordml" xmlns:w16se="http://schemas.microsoft.com/office/word/2015/wordml/symex" mc:Ignorable="w14 w15 w16se">
-  <w:docDefaults>
-    <w:rPrDefault>
-      <w:rPr>
-        <w:rFonts w:asciiTheme="minorHAnsi" w:eastAsiaTheme="minorEastAsia" w:hAnsiTheme="minorHAnsi" w:cstheme="minorBidi"/>
-        <w:sz w:val="22"/>
-        <w:szCs w:val="22"/>
-        <w:lang w:val="fr-FR" w:eastAsia="fr-FR" w:bidi="ar-SA"/>
-      </w:rPr>
-    </w:rPrDefault>
-    <w:pPrDefault>
-      <w:pPr>
-        <w:spacing w:after="160" w:line="259" w:lineRule="auto"/>
-      </w:pPr>
-    </w:pPrDefault>
-  </w:docDefaults>
-  <w:latentStyles w:defLockedState="0" w:defUIPriority="99" w:defSemiHidden="0" w:defUnhideWhenUsed="0" w:defQFormat="0" w:count="371">
-    <w:lsdException w:name="Normal" w:uiPriority="0" w:qFormat="1"/>
-    <w:lsdException w:name="heading 1" w:uiPriority="9" w:qFormat="1"/>
-    <w:lsdException w:name="heading 2" w:semiHidden="1" w:uiPriority="9" w:unhideWhenUsed="1" w:qFormat="1"/>
-    <w:lsdException w:name="heading 3" w:semiHidden="1" w:uiPriority="9" w:unhideWhenUsed="1" w:qFormat="1"/>
-    <w:lsdException w:name="heading 4" w:semiHidden="1" w:uiPriority="9" w:unhideWhenUsed="1" w:qFormat="1"/>
-    <w:lsdException w:name="heading 5" w:semiHidden="1" w:uiPriority="9" w:unhideWhenUsed="1" w:qFormat="1"/>
-    <w:lsdException w:name="heading 6" w:semiHidden="1" w:uiPriority="9" w:unhideWhenUsed="1" w:qFormat="1"/>
-    <w:lsdException w:name="heading 7" w:semiHidden="1" w:uiPriority="9" w:unhideWhenUsed="1" w:qFormat="1"/>
-    <w:lsdException w:name="heading 8" w:semiHidden="1" w:uiPriority="9" w:unhideWhenUsed="1" w:qFormat="1"/>
-    <w:lsdException w:name="heading 9" w:semiHidden="1" w:uiPriority="9" w:unhideWhenUsed="1" w:qFormat="1"/>
-    <w:lsdException w:name="index 1" w:semiHidden="1" w:unhideWhenUsed="1"/>
-    <w:lsdException w:name="index 2" w:semiHidden="1" w:unhideWhenUsed="1"/>
-    <w:lsdException w:name="index 3" w:semiHidden="1" w:unhideWhenUsed="1"/>
-    <w:lsdException w:name="index 4" w:semiHidden="1" w:unhideWhenUsed="1"/>
-    <w:lsdException w:name="index 5" w:semiHidden="1" w:unhideWhenUsed="1"/>
-    <w:lsdException w:name="index 6" w:semiHidden="1" w:unhideWhenUsed="1"/>
-    <w:lsdException w:name="index 7" w:semiHidden="1" w:unhideWhenUsed="1"/>
-    <w:lsdException w:name="index 8" w:semiHidden="1" w:unhideWhenUsed="1"/>
-    <w:lsdException w:name="index 9" w:semiHidden="1" w:unhideWhenUsed="1"/>
-    <w:lsdException w:name="toc 1" w:semiHidden="1" w:uiPriority="39" w:unhideWhenUsed="1"/>
-    <w:lsdException w:name="toc 2" w:semiHidden="1" w:uiPriority="39" w:unhideWhenUsed="1"/>
-    <w:lsdException w:name="toc 3" w:semiHidden="1" w:uiPriority="39" w:unhideWhenUsed="1"/>
-    <w:lsdException w:name="toc 4" w:semiHidden="1" w:uiPriority="39" w:unhideWhenUsed="1"/>
-    <w:lsdException w:name="toc 5" w:semiHidden="1" w:uiPriority="39" w:unhideWhenUsed="1"/>
-    <w:lsdException w:name="toc 6" w:semiHidden="1" w:uiPriority="39" w:unhideWhenUsed="1"/>
-    <w:lsdException w:name="toc 7" w:semiHidden="1" w:uiPriority="39" w:unhideWhenUsed="1"/>
-    <w:lsdException w:name="toc 8" w:semiHidden="1" w:uiPriority="39" w:unhideWhenUsed="1"/>
-    <w:lsdException w:name="toc 9" w:semiHidden="1" w:uiPriority="39" w:unhideWhenUsed="1"/>
-    <w:lsdException w:name="Normal Indent" w:semiHidden="1" w:unhideWhenUsed="1"/>
-    <w:lsdException w:name="footnote text" w:semiHidden="1" w:unhideWhenUsed="1"/>
-    <w:lsdException w:name="annotation text" w:semiHidden="1" w:unhideWhenUsed="1"/>
-    <w:lsdException w:name="header" w:semiHidden="1" w:unhideWhenUsed="1"/>
-    <w:lsdException w:name="footer" w:semiHidden="1" w:unhideWhenUsed="1"/>
-    <w:lsdException w:name="index heading" w:semiHidden="1" w:unhideWhenUsed="1"/>
-    <w:lsdException w:name="caption" w:semiHidden="1" w:uiPriority="35" w:unhideWhenUsed="1" w:qFormat="1"/>
-    <w:lsdException w:name="table of figures" w:semiHidden="1" w:unhideWhenUsed="1"/>
-    <w:lsdException w:name="envelope address" w:semiHidden="1" w:unhideWhenUsed="1"/>
-    <w:lsdException w:name="envelope return" w:semiHidden="1" w:unhideWhenUsed="1"/>
-    <w:lsdException w:name="footnote reference" w:semiHidden="1" w:unhideWhenUsed="1"/>
-    <w:lsdException w:name="annotation reference" w:semiHidden="1" w:unhideWhenUsed="1"/>
-    <w:lsdException w:name="line number" w:semiHidden="1" w:unhideWhenUsed="1"/>
-    <w:lsdException w:name="page number" w:semiHidden="1" w:unhideWhenUsed="1"/>
-    <w:lsdException w:name="endnote reference" w:semiHidden="1" w:unhideWhenUsed="1"/>
-    <w:lsdException w:name="endnote text" w:semiHidden="1" w:unhideWhenUsed="1"/>
-    <w:lsdException w:name="table of authorities" w:semiHidden="1" w:unhideWhenUsed="1"/>
-    <w:lsdException w:name="macro" w:semiHidden="1" w:unhideWhenUsed="1"/>
-    <w:lsdException w:name="toa heading" w:semiHidden="1" w:unhideWhenUsed="1"/>
-    <w:lsdException w:name="List" w:semiHidden="1" w:unhideWhenUsed="1"/>
-    <w:lsdException w:name="List Bullet" w:semiHidden="1" w:unhideWhenUsed="1"/>
-    <w:lsdException w:name="List Number" w:semiHidden="1" w:unhideWhenUsed="1"/>
-    <w:lsdException w:name="List 2" w:semiHidden="1" w:unhideWhenUsed="1"/>
-    <w:lsdException w:name="List 3" w:semiHidden="1" w:unhideWhenUsed="1"/>
-    <w:lsdException w:name="List 4" w:semiHidden="1" w:unhideWhenUsed="1"/>
-    <w:lsdException w:name="List 5" w:semiHidden="1" w:unhideWhenUsed="1"/>
-    <w:lsdException w:name="List Bullet 2" w:semiHidden="1" w:unhideWhenUsed="1"/>
-    <w:lsdException w:name="List Bullet 3" w:semiHidden="1" w:unhideWhenUsed="1"/>
-    <w:lsdException w:name="List Bullet 4" w:semiHidden="1" w:unhideWhenUsed="1"/>
-    <w:lsdException w:name="List Bullet 5" w:semiHidden="1" w:unhideWhenUsed="1"/>
-    <w:lsdException w:name="List Number 2" w:semiHidden="1" w:unhideWhenUsed="1"/>
-    <w:lsdException w:name="List Number 3" w:semiHidden="1" w:unhideWhenUsed="1"/>
-    <w:lsdException w:name="List Number 4" w:semiHidden="1" w:unhideWhenUsed="1"/>
-    <w:lsdException w:name="List Number 5" w:semiHidden="1" w:unhideWhenUsed="1"/>
-    <w:lsdException w:name="Title" w:uiPriority="10" w:qFormat="1"/>
-    <w:lsdException w:name="Closing" w:semiHidden="1" w:unhideWhenUsed="1"/>
-    <w:lsdException w:name="Signature" w:semiHidden="1" w:unhideWhenUsed="1"/>
-    <w:lsdException w:name="Default Paragraph Font" w:semiHidden="1" w:uiPriority="1" w:unhideWhenUsed="1"/>
-    <w:lsdException w:name="Body Text" w:semiHidden="1" w:unhideWhenUsed="1"/>
-    <w:lsdException w:name="Body Text Indent" w:semiHidden="1" w:unhideWhenUsed="1"/>
-    <w:lsdException w:name="List Continue" w:semiHidden="1" w:unhideWhenUsed="1"/>
-    <w:lsdException w:name="List Continue 2" w:semiHidden="1" w:unhideWhenUsed="1"/>
-    <w:lsdException w:name="List Continue 3" w:semiHidden="1" w:unhideWhenUsed="1"/>
-    <w:lsdException w:name="List Continue 4" w:semiHidden="1" w:unhideWhenUsed="1"/>
-    <w:lsdException w:name="List Continue 5" w:semiHidden="1" w:unhideWhenUsed="1"/>
-    <w:lsdException w:name="Message Header" w:semiHidden="1" w:unhideWhenUsed="1"/>
-    <w:lsdException w:name="Subtitle" w:uiPriority="11" w:qFormat="1"/>
-    <w:lsdException w:name="Salutation" w:semiHidden="1" w:unhideWhenUsed="1"/>
-    <w:lsdException w:name="Date" w:semiHidden="1" w:unhideWhenUsed="1"/>
-    <w:lsdException w:name="Body Text First Indent" w:semiHidden="1" w:unhideWhenUsed="1"/>
-    <w:lsdException w:name="Body Text First Indent 2" w:semiHidden="1" w:unhideWhenUsed="1"/>
-    <w:lsdException w:name="Note Heading" w:semiHidden="1" w:unhideWhenUsed="1"/>
-    <w:lsdException w:name="Body Text 2" w:semiHidden="1" w:unhideWhenUsed="1"/>
-    <w:lsdException w:name="Body Text 3" w:semiHidden="1" w:unhideWhenUsed="1"/>
-    <w:lsdException w:name="Body Text Indent 2" w:semiHidden="1" w:unhideWhenUsed="1"/>
-    <w:lsdException w:name="Body Text Indent 3" w:semiHidden="1" w:unhideWhenUsed="1"/>
-    <w:lsdException w:name="Block Text" w:semiHidden="1" w:unhideWhenUsed="1"/>
-    <w:lsdException w:name="Hyperlink" w:semiHidden="1" w:unhideWhenUsed="1"/>
-    <w:lsdException w:name="FollowedHyperlink" w:semiHidden="1" w:unhideWhenUsed="1"/>
-    <w:lsdException w:name="Strong" w:uiPriority="22" w:qFormat="1"/>
-    <w:lsdException w:name="Emphasis" w:uiPriority="20" w:qFormat="1"/>
-    <w:lsdException w:name="Document Map" w:semiHidden="1" w:unhideWhenUsed="1"/>
-    <w:lsdException w:name="Plain Text" w:semiHidden="1" w:unhideWhenUsed="1"/>
-    <w:lsdException w:name="E-mail Signature" w:semiHidden="1" w:unhideWhenUsed="1"/>
-    <w:lsdException w:name="HTML Top of Form" w:semiHidden="1" w:unhideWhenUsed="1"/>
-    <w:lsdException w:name="HTML Bottom of Form" w:semiHidden="1" w:unhideWhenUsed="1"/>
-    <w:lsdException w:name="Normal (Web)" w:semiHidden="1" w:unhideWhenUsed="1"/>
-    <w:lsdException w:name="HTML Acronym" w:semiHidden="1" w:unhideWhenUsed="1"/>
-    <w:lsdException w:name="HTML Address" w:semiHidden="1" w:unhideWhenUsed="1"/>
-    <w:lsdException w:name="HTML Cite" w:semiHidden="1" w:unhideWhenUsed="1"/>
-    <w:lsdException w:name="HTML Code" w:semiHidden="1" w:unhideWhenUsed="1"/>
-    <w:lsdException w:name="HTML Definition" w:semiHidden="1" w:unhideWhenUsed="1"/>
-    <w:lsdException w:name="HTML Keyboard" w:semiHidden="1" w:unhideWhenUsed="1"/>
-    <w:lsdException w:name="HTML Preformatted" w:semiHidden="1" w:unhideWhenUsed="1"/>
-    <w:lsdException w:name="HTML Sample" w:semiHidden="1" w:unhideWhenUsed="1"/>
-    <w:lsdException w:name="HTML Typewriter" w:semiHidden="1" w:unhideWhenUsed="1"/>
-    <w:lsdException w:name="HTML Variable" w:semiHidden="1" w:unhideWhenUsed="1"/>
-    <w:lsdException w:name="Normal Table" w:semiHidden="1" w:unhideWhenUsed="1"/>
-    <w:lsdException w:name="annotation subject" w:semiHidden="1" w:unhideWhenUsed="1"/>
-    <w:lsdException w:name="No List" w:semiHidden="1" w:unhideWhenUsed="1"/>
-    <w:lsdException w:name="Outline List 1" w:semiHidden="1" w:unhideWhenUsed="1"/>
-    <w:lsdException w:name="Outline List 2" w:semiHidden="1" w:unhideWhenUsed="1"/>
-    <w:lsdException w:name="Outline List 3" w:semiHidden="1" w:unhideWhenUsed="1"/>
-    <w:lsdException w:name="Table Simple 1" w:semiHidden="1" w:unhideWhenUsed="1"/>
-    <w:lsdException w:name="Table Simple 2" w:semiHidden="1" w:unhideWhenUsed="1"/>
-    <w:lsdException w:name="Table Simple 3" w:semiHidden="1" w:unhideWhenUsed="1"/>
-    <w:lsdException w:name="Table Classic 1" w:semiHidden="1" w:unhideWhenUsed="1"/>
-    <w:lsdException w:name="Table Classic 2" w:semiHidden="1" w:unhideWhenUsed="1"/>
-    <w:lsdException w:name="Table Classic 3" w:semiHidden="1" w:unhideWhenUsed="1"/>
-    <w:lsdException w:name="Table Classic 4" w:semiHidden="1" w:unhideWhenUsed="1"/>
-    <w:lsdException w:name="Table Colorful 1" w:semiHidden="1" w:unhideWhenUsed="1"/>
-    <w:lsdException w:name="Table Colorful 2" w:semiHidden="1" w:unhideWhenUsed="1"/>
-    <w:lsdException w:name="Table Colorful 3" w:semiHidden="1" w:unhideWhenUsed="1"/>
-    <w:lsdException w:name="Table Columns 1" w:semiHidden="1" w:unhideWhenUsed="1"/>
-    <w:lsdException w:name="Table Columns 2" w:semiHidden="1" w:unhideWhenUsed="1"/>
-    <w:lsdException w:name="Table Columns 3" w:semiHidden="1" w:unhideWhenUsed="1"/>
-    <w:lsdException w:name="Table Columns 4" w:semiHidden="1" w:unhideWhenUsed="1"/>
-    <w:lsdException w:name="Table Columns 5" w:semiHidden="1" w:unhideWhenUsed="1"/>
-    <w:lsdException w:name="Table Grid 1" w:semiHidden="1" w:unhideWhenUsed="1"/>
-    <w:lsdException w:name="Table Grid 2" w:semiHidden="1" w:unhideWhenUsed="1"/>
-    <w:lsdException w:name="Table Grid 3" w:semiHidden="1" w:unhideWhenUsed="1"/>
-    <w:lsdException w:name="Table Grid 4" w:semiHidden="1" w:unhideWhenUsed="1"/>
-    <w:lsdException w:name="Table Grid 5" w:semiHidden="1" w:unhideWhenUsed="1"/>
-    <w:lsdException w:name="Table Grid 6" w:semiHidden="1" w:unhideWhenUsed="1"/>
-    <w:lsdException w:name="Table Grid 7" w:semiHidden="1" w:unhideWhenUsed="1"/>
-    <w:lsdException w:name="Table Grid 8" w:semiHidden="1" w:unhideWhenUsed="1"/>
-    <w:lsdException w:name="Table List 1" w:semiHidden="1" w:unhideWhenUsed="1"/>
-    <w:lsdException w:name="Table List 2" w:semiHidden="1" w:unhideWhenUsed="1"/>
-    <w:lsdException w:name="Table List 3" w:semiHidden="1" w:unhideWhenUsed="1"/>
-    <w:lsdException w:name="Table List 4" w:semiHidden="1" w:unhideWhenUsed="1"/>
-    <w:lsdException w:name="Table List 5" w:semiHidden="1" w:unhideWhenUsed="1"/>
-    <w:lsdException w:name="Table List 6" w:semiHidden="1" w:unhideWhenUsed="1"/>
-    <w:lsdException w:name="Table List 7" w:semiHidden="1" w:unhideWhenUsed="1"/>
-    <w:lsdException w:name="Table List 8" w:semiHidden="1" w:unhideWhenUsed="1"/>
-    <w:lsdException w:name="Table 3D effects 1" w:semiHidden="1" w:unhideWhenUsed="1"/>
-    <w:lsdException w:name="Table 3D effects 2" w:semiHidden="1" w:unhideWhenUsed="1"/>
-    <w:lsdException w:name="Table 3D effects 3" w:semiHidden="1" w:unhideWhenUsed="1"/>
-    <w:lsdException w:name="Table Contemporary" w:semiHidden="1" w:unhideWhenUsed="1"/>
-    <w:lsdException w:name="Table Elegant" w:semiHidden="1" w:unhideWhenUsed="1"/>
-    <w:lsdException w:name="Table Professional" w:semiHidden="1" w:unhideWhenUsed="1"/>
-    <w:lsdException w:name="Table Subtle 1" w:semiHidden="1" w:unhideWhenUsed="1"/>
-    <w:lsdException w:name="Table Subtle 2" w:semiHidden="1" w:unhideWhenUsed="1"/>
-    <w:lsdException w:name="Table Web 1" w:semiHidden="1" w:unhideWhenUsed="1"/>
-    <w:lsdException w:name="Table Web 2" w:semiHidden="1" w:unhideWhenUsed="1"/>
-    <w:lsdException w:name="Table Web 3" w:semiHidden="1" w:unhideWhenUsed="1"/>
-    <w:lsdException w:name="Balloon Text" w:semiHidden="1" w:unhideWhenUsed="1"/>
-    <w:lsdException w:name="Table Grid" w:uiPriority="39"/>
-    <w:lsdException w:name="Table Theme" w:semiHidden="1" w:unhideWhenUsed="1"/>
-    <w:lsdException w:name="Placeholder Text" w:semiHidden="1"/>
-    <w:lsdException w:name="No Spacing" w:uiPriority="1" w:qFormat="1"/>
-    <w:lsdException w:name="Light Shading" w:uiPriority="60"/>
-    <w:lsdException w:name="Light List" w:uiPriority="61"/>
-    <w:lsdException w:name="Light Grid" w:uiPriority="62"/>
-    <w:lsdException w:name="Medium Shading 1" w:uiPriority="63"/>
-    <w:lsdException w:name="Medium Shading 2" w:uiPriority="64"/>
-    <w:lsdException w:name="Medium List 1" w:uiPriority="65"/>
-    <w:lsdException w:name="Medium List 2" w:uiPriority="66"/>
-    <w:lsdException w:name="Medium Grid 1" w:uiPriority="67"/>
-    <w:lsdException w:name="Medium Grid 2" w:uiPriority="68"/>
-    <w:lsdException w:name="Medium Grid 3" w:uiPriority="69"/>
-    <w:lsdException w:name="Dark List" w:uiPriority="70"/>
-    <w:lsdException w:name="Colorful Shading" w:uiPriority="71"/>
-    <w:lsdException w:name="Colorful List" w:uiPriority="72"/>
-    <w:lsdException w:name="Colorful Grid" w:uiPriority="73"/>
-    <w:lsdException w:name="Light Shading Accent 1" w:uiPriority="60"/>
-    <w:lsdException w:name="Light List Accent 1" w:uiPriority="61"/>
-    <w:lsdException w:name="Light Grid Accent 1" w:uiPriority="62"/>
-    <w:lsdException w:name="Medium Shading 1 Accent 1" w:uiPriority="63"/>
-    <w:lsdException w:name="Medium Shading 2 Accent 1" w:uiPriority="64"/>
-    <w:lsdException w:name="Medium List 1 Accent 1" w:uiPriority="65"/>
-    <w:lsdException w:name="Revision" w:semiHidden="1"/>
-    <w:lsdException w:name="List Paragraph" w:uiPriority="34" w:qFormat="1"/>
-    <w:lsdException w:name="Quote" w:uiPriority="29" w:qFormat="1"/>
-    <w:lsdException w:name="Intense Quote" w:uiPriority="30" w:qFormat="1"/>
-    <w:lsdException w:name="Medium List 2 Accent 1" w:uiPriority="66"/>
-    <w:lsdException w:name="Medium Grid 1 Accent 1" w:uiPriority="67"/>
-    <w:lsdException w:name="Medium Grid 2 Accent 1" w:uiPriority="68"/>
-    <w:lsdException w:name="Medium Grid 3 Accent 1" w:uiPriority="69"/>
-    <w:lsdException w:name="Dark List Accent 1" w:uiPriority="70"/>
-    <w:lsdException w:name="Colorful Shading Accent 1" w:uiPriority="71"/>
-    <w:lsdException w:name="Colorful List Accent 1" w:uiPriority="72"/>
-    <w:lsdException w:name="Colorful Grid Accent 1" w:uiPriority="73"/>
-    <w:lsdException w:name="Light Shading Accent 2" w:uiPriority="60"/>
-    <w:lsdException w:name="Light List Accent 2" w:uiPriority="61"/>
-    <w:lsdException w:name="Light Grid Accent 2" w:uiPriority="62"/>
-    <w:lsdException w:name="Medium Shading 1 Accent 2" w:uiPriority="63"/>
-    <w:lsdException w:name="Medium Shading 2 Accent 2" w:uiPriority="64"/>
-    <w:lsdException w:name="Medium List 1 Accent 2" w:uiPriority="65"/>
-    <w:lsdException w:name="Medium List 2 Accent 2" w:uiPriority="66"/>
-    <w:lsdException w:name="Medium Grid 1 Accent 2" w:uiPriority="67"/>
-    <w:lsdException w:name="Medium Grid 2 Accent 2" w:uiPriority="68"/>
-    <w:lsdException w:name="Medium Grid 3 Accent 2" w:uiPriority="69"/>
-    <w:lsdException w:name="Dark List Accent 2" w:uiPriority="70"/>
-    <w:lsdException w:name="Colorful Shading Accent 2" w:uiPriority="71"/>
-    <w:lsdException w:name="Colorful List Accent 2" w:uiPriority="72"/>
-    <w:lsdException w:name="Colorful Grid Accent 2" w:uiPriority="73"/>
-    <w:lsdException w:name="Light Shading Accent 3" w:uiPriority="60"/>
-    <w:lsdException w:name="Light List Accent 3" w:uiPriority="61"/>
-    <w:lsdException w:name="Light Grid Accent 3" w:uiPriority="62"/>
-    <w:lsdException w:name="Medium Shading 1 Accent 3" w:uiPriority="63"/>
-    <w:lsdException w:name="Medium Shading 2 Accent 3" w:uiPriority="64"/>
-    <w:lsdException w:name="Medium List 1 Accent 3" w:uiPriority="65"/>
-    <w:lsdException w:name="Medium List 2 Accent 3" w:uiPriority="66"/>
-    <w:lsdException w:name="Medium Grid 1 Accent 3" w:uiPriority="67"/>
-    <w:lsdException w:name="Medium Grid 2 Accent 3" w:uiPriority="68"/>
-    <w:lsdException w:name="Medium Grid 3 Accent 3" w:uiPriority="69"/>
-    <w:lsdException w:name="Dark List Accent 3" w:uiPriority="70"/>
-    <w:lsdException w:name="Colorful Shading Accent 3" w:uiPriority="71"/>
-    <w:lsdException w:name="Colorful List Accent 3" w:uiPriority="72"/>
-    <w:lsdException w:name="Colorful Grid Accent 3" w:uiPriority="73"/>
-    <w:lsdException w:name="Light Shading Accent 4" w:uiPriority="60"/>
-    <w:lsdException w:name="Light List Accent 4" w:uiPriority="61"/>
-    <w:lsdException w:name="Light Grid Accent 4" w:uiPriority="62"/>
-    <w:lsdException w:name="Medium Shading 1 Accent 4" w:uiPriority="63"/>
-    <w:lsdException w:name="Medium Shading 2 Accent 4" w:uiPriority="64"/>
-    <w:lsdException w:name="Medium List 1 Accent 4" w:uiPriority="65"/>
-    <w:lsdException w:name="Medium List 2 Accent 4" w:uiPriority="66"/>
-    <w:lsdException w:name="Medium Grid 1 Accent 4" w:uiPriority="67"/>
-    <w:lsdException w:name="Medium Grid 2 Accent 4" w:uiPriority="68"/>
-    <w:lsdException w:name="Medium Grid 3 Accent 4" w:uiPriority="69"/>
-    <w:lsdException w:name="Dark List Accent 4" w:uiPriority="70"/>
-    <w:lsdException w:name="Colorful Shading Accent 4" w:uiPriority="71"/>
-    <w:lsdException w:name="Colorful List Accent 4" w:uiPriority="72"/>
-    <w:lsdException w:name="Colorful Grid Accent 4" w:uiPriority="73"/>
-    <w:lsdException w:name="Light Shading Accent 5" w:uiPriority="60"/>
-    <w:lsdException w:name="Light List Accent 5" w:uiPriority="61"/>
-    <w:lsdException w:name="Light Grid Accent 5" w:uiPriority="62"/>
-    <w:lsdException w:name="Medium Shading 1 Accent 5" w:uiPriority="63"/>
-    <w:lsdException w:name="Medium Shading 2 Accent 5" w:uiPriority="64"/>
-    <w:lsdException w:name="Medium List 1 Accent 5" w:uiPriority="65"/>
-    <w:lsdException w:name="Medium List 2 Accent 5" w:uiPriority="66"/>
-    <w:lsdException w:name="Medium Grid 1 Accent 5" w:uiPriority="67"/>
-    <w:lsdException w:name="Medium Grid 2 Accent 5" w:uiPriority="68"/>
-    <w:lsdException w:name="Medium Grid 3 Accent 5" w:uiPriority="69"/>
-    <w:lsdException w:name="Dark List Accent 5" w:uiPriority="70"/>
-    <w:lsdException w:name="Colorful Shading Accent 5" w:uiPriority="71"/>
-    <w:lsdException w:name="Colorful List Accent 5" w:uiPriority="72"/>
-    <w:lsdException w:name="Colorful Grid Accent 5" w:uiPriority="73"/>
-    <w:lsdException w:name="Light Shading Accent 6" w:uiPriority="60"/>
-    <w:lsdException w:name="Light List Accent 6" w:uiPriority="61"/>
-    <w:lsdException w:name="Light Grid Accent 6" w:uiPriority="62"/>
-    <w:lsdException w:name="Medium Shading 1 Accent 6" w:uiPriority="63"/>
-    <w:lsdException w:name="Medium Shading 2 Accent 6" w:uiPriority="64"/>
-    <w:lsdException w:name="Medium List 1 Accent 6" w:uiPriority="65"/>
-    <w:lsdException w:name="Medium List 2 Accent 6" w:uiPriority="66"/>
-    <w:lsdException w:name="Medium Grid 1 Accent 6" w:uiPriority="67"/>
-    <w:lsdException w:name="Medium Grid 2 Accent 6" w:uiPriority="68"/>
-    <w:lsdException w:name="Medium Grid 3 Accent 6" w:uiPriority="69"/>
-    <w:lsdException w:name="Dark List Accent 6" w:uiPriority="70"/>
-    <w:lsdException w:name="Colorful Shading Accent 6" w:uiPriority="71"/>
-    <w:lsdException w:name="Colorful List Accent 6" w:uiPriority="72"/>
-    <w:lsdException w:name="Colorful Grid Accent 6" w:uiPriority="73"/>
-    <w:lsdException w:name="Subtle Emphasis" w:uiPriority="19" w:qFormat="1"/>
-    <w:lsdException w:name="Intense Emphasis" w:uiPriority="21" w:qFormat="1"/>
-    <w:lsdException w:name="Subtle Reference" w:uiPriority="31" w:qFormat="1"/>
-    <w:lsdException w:name="Intense Reference" w:uiPriority="32" w:qFormat="1"/>
-    <w:lsdException w:name="Book Title" w:uiPriority="33" w:qFormat="1"/>
-    <w:lsdException w:name="Bibliography" w:semiHidden="1" w:uiPriority="37" w:unhideWhenUsed="1"/>
-    <w:lsdException w:name="TOC Heading" w:semiHidden="1" w:uiPriority="39" w:unhideWhenUsed="1" w:qFormat="1"/>
-    <w:lsdException w:name="Plain Table 1" w:uiPriority="41"/>
-    <w:lsdException w:name="Plain Table 2" w:uiPriority="42"/>
-    <w:lsdException w:name="Plain Table 3" w:uiPriority="43"/>
-    <w:lsdException w:name="Plain Table 4" w:uiPriority="44"/>
-    <w:lsdException w:name="Plain Table 5" w:uiPriority="45"/>
-    <w:lsdException w:name="Grid Table Light" w:uiPriority="40"/>
-    <w:lsdException w:name="Grid Table 1 Light" w:uiPriority="46"/>
-    <w:lsdException w:name="Grid Table 2" w:uiPriority="47"/>
-    <w:lsdException w:name="Grid Table 3" w:uiPriority="48"/>
-    <w:lsdException w:name="Grid Table 4" w:uiPriority="49"/>
-    <w:lsdException w:name="Grid Table 5 Dark" w:uiPriority="50"/>
-    <w:lsdException w:name="Grid Table 6 Colorful" w:uiPriority="51"/>
-    <w:lsdException w:name="Grid Table 7 Colorful" w:uiPriority="52"/>
-    <w:lsdException w:name="Grid Table 1 Light Accent 1" w:uiPriority="46"/>
-    <w:lsdException w:name="Grid Table 2 Accent 1" w:uiPriority="47"/>
-    <w:lsdException w:name="Grid Table 3 Accent 1" w:uiPriority="48"/>
-    <w:lsdException w:name="Grid Table 4 Accent 1" w:uiPriority="49"/>
-    <w:lsdException w:name="Grid Table 5 Dark Accent 1" w:uiPriority="50"/>
-    <w:lsdException w:name="Grid Table 6 Colorful Accent 1" w:uiPriority="51"/>
-    <w:lsdException w:name="Grid Table 7 Colorful Accent 1" w:uiPriority="52"/>
-    <w:lsdException w:name="Grid Table 1 Light Accent 2" w:uiPriority="46"/>
-    <w:lsdException w:name="Grid Table 2 Accent 2" w:uiPriority="47"/>
-    <w:lsdException w:name="Grid Table 3 Accent 2" w:uiPriority="48"/>
-    <w:lsdException w:name="Grid Table 4 Accent 2" w:uiPriority="49"/>
-    <w:lsdException w:name="Grid Table 5 Dark Accent 2" w:uiPriority="50"/>
-    <w:lsdException w:name="Grid Table 6 Colorful Accent 2" w:uiPriority="51"/>
-    <w:lsdException w:name="Grid Table 7 Colorful Accent 2" w:uiPriority="52"/>
-    <w:lsdException w:name="Grid Table 1 Light Accent 3" w:uiPriority="46"/>
-    <w:lsdException w:name="Grid Table 2 Accent 3" w:uiPriority="47"/>
-    <w:lsdException w:name="Grid Table 3 Accent 3" w:uiPriority="48"/>
-    <w:lsdException w:name="Grid Table 4 Accent 3" w:uiPriority="49"/>
-    <w:lsdException w:name="Grid Table 5 Dark Accent 3" w:uiPriority="50"/>
-    <w:lsdException w:name="Grid Table 6 Colorful Accent 3" w:uiPriority="51"/>
-    <w:lsdException w:name="Grid Table 7 Colorful Accent 3" w:uiPriority="52"/>
-    <w:lsdException w:name="Grid Table 1 Light Accent 4" w:uiPriority="46"/>
-    <w:lsdException w:name="Grid Table 2 Accent 4" w:uiPriority="47"/>
-    <w:lsdException w:name="Grid Table 3 Accent 4" w:uiPriority="48"/>
-    <w:lsdException w:name="Grid Table 4 Accent 4" w:uiPriority="49"/>
-    <w:lsdException w:name="Grid Table 5 Dark Accent 4" w:uiPriority="50"/>
-    <w:lsdException w:name="Grid Table 6 Colorful Accent 4" w:uiPriority="51"/>
-    <w:lsdException w:name="Grid Table 7 Colorful Accent 4" w:uiPriority="52"/>
-    <w:lsdException w:name="Grid Table 1 Light Accent 5" w:uiPriority="46"/>
-    <w:lsdException w:name="Grid Table 2 Accent 5" w:uiPriority="47"/>
-    <w:lsdException w:name="Grid Table 3 Accent 5" w:uiPriority="48"/>
-    <w:lsdException w:name="Grid Table 4 Accent 5" w:uiPriority="49"/>
-    <w:lsdException w:name="Grid Table 5 Dark Accent 5" w:uiPriority="50"/>
-    <w:lsdException w:name="Grid Table 6 Colorful Accent 5" w:uiPriority="51"/>
-    <w:lsdException w:name="Grid Table 7 Colorful Accent 5" w:uiPriority="52"/>
-    <w:lsdException w:name="Grid Table 1 Light Accent 6" w:uiPriority="46"/>
-    <w:lsdException w:name="Grid Table 2 Accent 6" w:uiPriority="47"/>
-    <w:lsdException w:name="Grid Table 3 Accent 6" w:uiPriority="48"/>
-    <w:lsdException w:name="Grid Table 4 Accent 6" w:uiPriority="49"/>
-    <w:lsdException w:name="Grid Table 5 Dark Accent 6" w:uiPriority="50"/>
-    <w:lsdException w:name="Grid Table 6 Colorful Accent 6" w:uiPriority="51"/>
-    <w:lsdException w:name="Grid Table 7 Colorful Accent 6" w:uiPriority="52"/>
-    <w:lsdException w:name="List Table 1 Light" w:uiPriority="46"/>
-    <w:lsdException w:name="List Table 2" w:uiPriority="47"/>
-    <w:lsdException w:name="List Table 3" w:uiPriority="48"/>
-    <w:lsdException w:name="List Table 4" w:uiPriority="49"/>
-    <w:lsdException w:name="List Table 5 Dark" w:uiPriority="50"/>
-    <w:lsdException w:name="List Table 6 Colorful" w:uiPriority="51"/>
-    <w:lsdException w:name="List Table 7 Colorful" w:uiPriority="52"/>
-    <w:lsdException w:name="List Table 1 Light Accent 1" w:uiPriority="46"/>
-    <w:lsdException w:name="List Table 2 Accent 1" w:uiPriority="47"/>
-    <w:lsdException w:name="List Table 3 Accent 1" w:uiPriority="48"/>
-    <w:lsdException w:name="List Table 4 Accent 1" w:uiPriority="49"/>
-    <w:lsdException w:name="List Table 5 Dark Accent 1" w:uiPriority="50"/>
-    <w:lsdException w:name="List Table 6 Colorful Accent 1" w:uiPriority="51"/>
-    <w:lsdException w:name="List Table 7 Colorful Accent 1" w:uiPriority="52"/>
-    <w:lsdException w:name="List Table 1 Light Accent 2" w:uiPriority="46"/>
-    <w:lsdException w:name="List Table 2 Accent 2" w:uiPriority="47"/>
-    <w:lsdException w:name="List Table 3 Accent 2" w:uiPriority="48"/>
-    <w:lsdException w:name="List Table 4 Accent 2" w:uiPriority="49"/>
-    <w:lsdException w:name="List Table 5 Dark Accent 2" w:uiPriority="50"/>
-    <w:lsdException w:name="List Table 6 Colorful Accent 2" w:uiPriority="51"/>
-    <w:lsdException w:name="List Table 7 Colorful Accent 2" w:uiPriority="52"/>
-    <w:lsdException w:name="List Table 1 Light Accent 3" w:uiPriority="46"/>
-    <w:lsdException w:name="List Table 2 Accent 3" w:uiPriority="47"/>
-    <w:lsdException w:name="List Table 3 Accent 3" w:uiPriority="48"/>
-    <w:lsdException w:name="List Table 4 Accent 3" w:uiPriority="49"/>
-    <w:lsdException w:name="List Table 5 Dark Accent 3" w:uiPriority="50"/>
-    <w:lsdException w:name="List Table 6 Colorful Accent 3" w:uiPriority="51"/>
-    <w:lsdException w:name="List Table 7 Colorful Accent 3" w:uiPriority="52"/>
-    <w:lsdException w:name="List Table 1 Light Accent 4" w:uiPriority="46"/>
-    <w:lsdException w:name="List Table 2 Accent 4" w:uiPriority="47"/>
-    <w:lsdException w:name="List Table 3 Accent 4" w:uiPriority="48"/>
-    <w:lsdException w:name="List Table 4 Accent 4" w:uiPriority="49"/>
-    <w:lsdException w:name="List Table 5 Dark Accent 4" w:uiPriority="50"/>
-    <w:lsdException w:name="List Table 6 Colorful Accent 4" w:uiPriority="51"/>
-    <w:lsdException w:name="List Table 7 Colorful Accent 4" w:uiPriority="52"/>
-    <w:lsdException w:name="List Table 1 Light Accent 5" w:uiPriority="46"/>
-    <w:lsdException w:name="List Table 2 Accent 5" w:uiPriority="47"/>
-    <w:lsdException w:name="List Table 3 Accent 5" w:uiPriority="48"/>
-    <w:lsdException w:name="List Table 4 Accent 5" w:uiPriority="49"/>
-    <w:lsdException w:name="List Table 5 Dark Accent 5" w:uiPriority="50"/>
-    <w:lsdException w:name="List Table 6 Colorful Accent 5" w:uiPriority="51"/>
-    <w:lsdException w:name="List Table 7 Colorful Accent 5" w:uiPriority="52"/>
-    <w:lsdException w:name="List Table 1 Light Accent 6" w:uiPriority="46"/>
-    <w:lsdException w:name="List Table 2 Accent 6" w:uiPriority="47"/>
-    <w:lsdException w:name="List Table 3 Accent 6" w:uiPriority="48"/>
-    <w:lsdException w:name="List Table 4 Accent 6" w:uiPriority="49"/>
-    <w:lsdException w:name="List Table 5 Dark Accent 6" w:uiPriority="50"/>
-    <w:lsdException w:name="List Table 6 Colorful Accent 6" w:uiPriority="51"/>
-    <w:lsdException w:name="List Table 7 Colorful Accent 6" w:uiPriority="52"/>
-  </w:latentStyles>
-  <w:style w:type="paragraph" w:default="1" w:styleId="Normal">
-    <w:name w:val="Normal"/>
-    <w:qFormat/>
-  </w:style>
-  <w:style w:type="character" w:default="1" w:styleId="Policepardfaut">
-    <w:name w:val="Default Paragraph Font"/>
-    <w:uiPriority w:val="1"/>
-    <w:semiHidden/>
-    <w:unhideWhenUsed/>
-  </w:style>
-  <w:style w:type="table" w:default="1" w:styleId="TableauNormal">
-    <w:name w:val="Normal Table"/>
-    <w:uiPriority w:val="99"/>
-    <w:semiHidden/>
-    <w:unhideWhenUsed/>
-    <w:tblPr>
-      <w:tblInd w:w="0" w:type="dxa"/>
-      <w:tblCellMar>
-        <w:top w:w="0" w:type="dxa"/>
-        <w:left w:w="108" w:type="dxa"/>
-        <w:bottom w:w="0" w:type="dxa"/>
-        <w:right w:w="108" w:type="dxa"/>
-      </w:tblCellMar>
-    </w:tblPr>
-  </w:style>
-  <w:style w:type="numbering" w:default="1" w:styleId="Aucuneliste">
-    <w:name w:val="No List"/>
-    <w:uiPriority w:val="99"/>
-    <w:semiHidden/>
-    <w:unhideWhenUsed/>
-  </w:style>
-  <w:style w:type="paragraph" w:customStyle="1" w:styleId="B421855CA81E4DA2A5DF2DD5CB05EECB">
-    <w:name w:val="B421855CA81E4DA2A5DF2DD5CB05EECB"/>
-    <w:rsid w:val="004F63D1"/>
-  </w:style>
-  <w:style w:type="paragraph" w:customStyle="1" w:styleId="238FE0CFA44E488E9FE550B471924C49">
-    <w:name w:val="238FE0CFA44E488E9FE550B471924C49"/>
-    <w:rsid w:val="004F63D1"/>
-  </w:style>
-  <w:style w:type="paragraph" w:customStyle="1" w:styleId="117EF8CBD77549539BC9DE9B5C7D4D0A">
-    <w:name w:val="117EF8CBD77549539BC9DE9B5C7D4D0A"/>
-    <w:rsid w:val="004F63D1"/>
-  </w:style>
-</w:styles>
-</file>
-
-<file path=word/glossary/webSettings.xml><?xml version="1.0" encoding="utf-8"?>
-<w:webSettings xmlns:mc="http://schemas.openxmlformats.org/markup-compatibility/2006" xmlns:r="http://schemas.openxmlformats.org/officeDocument/2006/relationships" xmlns:w="http://schemas.openxmlformats.org/wordprocessingml/2006/main" xmlns:w14="http://schemas.microsoft.com/office/word/2010/wordml" xmlns:w15="http://schemas.microsoft.com/office/word/2012/wordml" xmlns:w16se="http://schemas.microsoft.com/office/word/2015/wordml/symex" mc:Ignorable="w14 w15 w16se">
-  <w:optimizeForBrowser/>
-  <w:allowPNG/>
-</w:webSettings>
-</file>
-
 <file path=word/theme/theme1.xml><?xml version="1.0" encoding="utf-8"?>
 <a:theme xmlns:a="http://schemas.openxmlformats.org/drawingml/2006/main" name="Thème Office">
   <a:themeElements>
@@ -8937,7 +9376,7 @@
 </file>
 
 <file path=customXml/itemProps1.xml><?xml version="1.0" encoding="utf-8"?>
-<ds:datastoreItem xmlns:ds="http://schemas.openxmlformats.org/officeDocument/2006/customXml" ds:itemID="{532986CE-8AAB-4730-9C0A-BF377013FA09}">
+<ds:datastoreItem xmlns:ds="http://schemas.openxmlformats.org/officeDocument/2006/customXml" ds:itemID="{5E37DBF5-D910-46E5-89A6-8652EC1273A5}">
   <ds:schemaRefs>
     <ds:schemaRef ds:uri="http://schemas.openxmlformats.org/officeDocument/2006/bibliography"/>
   </ds:schemaRefs>

</xml_diff>